<commit_message>
Implemented the logo and doing the documentation
</commit_message>
<xml_diff>
--- a/Memoria/Plantilla MEMORIA PROYECTO.docx
+++ b/Memoria/Plantilla MEMORIA PROYECTO.docx
@@ -1,6 +1,6 @@
 
 <file path=word/document.xml><?xml version="1.0" encoding="utf-8"?>
-<w:document xmlns:o="urn:schemas-microsoft-com:office:office" xmlns:r="http://schemas.openxmlformats.org/officeDocument/2006/relationships" xmlns:v="urn:schemas-microsoft-com:vml" xmlns:w="http://schemas.openxmlformats.org/wordprocessingml/2006/main" xmlns:w10="urn:schemas-microsoft-com:office:word" xmlns:wp="http://schemas.openxmlformats.org/drawingml/2006/wordprocessingDrawing" xmlns:wps="http://schemas.microsoft.com/office/word/2010/wordprocessingShape" xmlns:wpg="http://schemas.microsoft.com/office/word/2010/wordprocessingGroup" xmlns:mc="http://schemas.openxmlformats.org/markup-compatibility/2006" xmlns:wp14="http://schemas.microsoft.com/office/word/2010/wordprocessingDrawing" xmlns:w14="http://schemas.microsoft.com/office/word/2010/wordml" xmlns:w15="http://schemas.microsoft.com/office/word/2012/wordml" mc:Ignorable="w14 wp14 w15">
+<w:document xmlns:o="urn:schemas-microsoft-com:office:office" xmlns:r="http://schemas.openxmlformats.org/officeDocument/2006/relationships" xmlns:v="urn:schemas-microsoft-com:vml" xmlns:w="http://schemas.openxmlformats.org/wordprocessingml/2006/main" xmlns:w10="urn:schemas-microsoft-com:office:word" xmlns:wp="http://schemas.openxmlformats.org/drawingml/2006/wordprocessingDrawing" xmlns:pic="http://schemas.openxmlformats.org/drawingml/2006/picture" xmlns:wps="http://schemas.microsoft.com/office/word/2010/wordprocessingShape" xmlns:wpg="http://schemas.microsoft.com/office/word/2010/wordprocessingGroup" xmlns:mc="http://schemas.openxmlformats.org/markup-compatibility/2006" xmlns:wp14="http://schemas.microsoft.com/office/word/2010/wordprocessingDrawing" xmlns:w14="http://schemas.microsoft.com/office/word/2010/wordml" xmlns:w15="http://schemas.microsoft.com/office/word/2012/wordml" mc:Ignorable="w14 wp14 w15">
   <w:body>
     <w:p>
       <w:pPr>
@@ -18,7 +18,7 @@
         <mc:AlternateContent>
           <mc:Choice Requires="wpg">
             <w:drawing>
-              <wp:anchor behindDoc="1" distT="0" distB="0" distL="0" distR="0" simplePos="0" locked="0" layoutInCell="0" allowOverlap="1" relativeHeight="17">
+              <wp:anchor behindDoc="1" distT="0" distB="0" distL="0" distR="0" simplePos="0" locked="0" layoutInCell="1" allowOverlap="1" relativeHeight="17">
                 <wp:simplePos x="0" y="0"/>
                 <wp:positionH relativeFrom="column">
                   <wp:posOffset>431800</wp:posOffset>
@@ -44,7 +44,7 @@
                       </wpg:grpSpPr>
                       <pic:pic xmlns:pic="http://schemas.openxmlformats.org/drawingml/2006/picture">
                         <pic:nvPicPr>
-                          <pic:cNvPr id="0" name="Imagen 4" descr=""/>
+                          <pic:cNvPr id="2" name="Imagen 4" descr=""/>
                           <pic:cNvPicPr/>
                         </pic:nvPicPr>
                         <pic:blipFill>
@@ -55,11 +55,12 @@
                         <pic:spPr>
                           <a:xfrm>
                             <a:off x="0" y="47520"/>
-                            <a:ext cx="945360" cy="536400"/>
+                            <a:ext cx="945000" cy="536400"/>
                           </a:xfrm>
                           <a:prstGeom prst="rect">
                             <a:avLst/>
                           </a:prstGeom>
+                          <a:noFill/>
                           <a:ln w="0">
                             <a:noFill/>
                           </a:ln>
@@ -67,7 +68,7 @@
                       </pic:pic>
                       <pic:pic xmlns:pic="http://schemas.openxmlformats.org/drawingml/2006/picture">
                         <pic:nvPicPr>
-                          <pic:cNvPr id="1" name="Imagen 5" descr=""/>
+                          <pic:cNvPr id="3" name="Imagen 5" descr=""/>
                           <pic:cNvPicPr/>
                         </pic:nvPicPr>
                         <pic:blipFill>
@@ -76,12 +77,13 @@
                         </pic:blipFill>
                         <pic:spPr>
                           <a:xfrm>
-                            <a:off x="4563000" y="0"/>
-                            <a:ext cx="853560" cy="672480"/>
+                            <a:off x="4563720" y="0"/>
+                            <a:ext cx="852840" cy="672480"/>
                           </a:xfrm>
                           <a:prstGeom prst="rect">
                             <a:avLst/>
                           </a:prstGeom>
+                          <a:noFill/>
                           <a:ln w="0">
                             <a:noFill/>
                           </a:ln>
@@ -89,7 +91,7 @@
                       </pic:pic>
                       <pic:pic xmlns:pic="http://schemas.openxmlformats.org/drawingml/2006/picture">
                         <pic:nvPicPr>
-                          <pic:cNvPr id="2" name="Imagen 6" descr=""/>
+                          <pic:cNvPr id="4" name="Imagen 6" descr=""/>
                           <pic:cNvPicPr/>
                         </pic:nvPicPr>
                         <pic:blipFill>
@@ -100,11 +102,12 @@
                         <pic:spPr>
                           <a:xfrm>
                             <a:off x="1057320" y="76320"/>
-                            <a:ext cx="1640880" cy="457200"/>
+                            <a:ext cx="1640160" cy="457200"/>
                           </a:xfrm>
                           <a:prstGeom prst="rect">
                             <a:avLst/>
                           </a:prstGeom>
+                          <a:noFill/>
                           <a:ln w="0">
                             <a:noFill/>
                           </a:ln>
@@ -138,17 +141,17 @@
                   <v:path o:extrusionok="f" gradientshapeok="t" o:connecttype="rect"/>
                   <o:lock v:ext="edit" aspectratio="t"/>
                 </v:shapetype>
-                <v:shape id="shape_0" ID="Imagen 4" stroked="f" o:allowincell="f" style="position:absolute;left:680;top:74;width:1488;height:844;mso-wrap-style:none;v-text-anchor:middle" type="_x0000_t75">
+                <v:shape id="shape_0" ID="Imagen 4" stroked="f" o:allowincell="f" style="position:absolute;left:680;top:74;width:1487;height:844;mso-wrap-style:none;v-text-anchor:middle" type="_x0000_t75">
                   <v:imagedata r:id="rId5" o:detectmouseclick="t"/>
                   <v:stroke color="#3465a4" joinstyle="round" endcap="flat"/>
                   <w10:wrap type="none"/>
                 </v:shape>
-                <v:shape id="shape_0" ID="Imagen 5" stroked="f" o:allowincell="f" style="position:absolute;left:7866;top:-1;width:1343;height:1058;mso-wrap-style:none;v-text-anchor:middle" type="_x0000_t75">
+                <v:shape id="shape_0" ID="Imagen 5" stroked="f" o:allowincell="f" style="position:absolute;left:7867;top:-1;width:1342;height:1058;mso-wrap-style:none;v-text-anchor:middle" type="_x0000_t75">
                   <v:imagedata r:id="rId6" o:detectmouseclick="t"/>
                   <v:stroke color="#3465a4" joinstyle="round" endcap="flat"/>
                   <w10:wrap type="none"/>
                 </v:shape>
-                <v:shape id="shape_0" ID="Imagen 6" stroked="f" o:allowincell="f" style="position:absolute;left:2345;top:119;width:2583;height:719;mso-wrap-style:none;v-text-anchor:middle" type="_x0000_t75">
+                <v:shape id="shape_0" ID="Imagen 6" stroked="f" o:allowincell="f" style="position:absolute;left:2345;top:119;width:2582;height:719;mso-wrap-style:none;v-text-anchor:middle" type="_x0000_t75">
                   <v:imagedata r:id="rId7" o:detectmouseclick="t"/>
                   <v:stroke color="#3465a4" joinstyle="round" endcap="flat"/>
                   <w10:wrap type="none"/>
@@ -180,7 +183,6 @@
         <w:rPr>
           <w:rFonts w:cs="Arial"/>
           <w:b/>
-          <w:b/>
           <w:sz w:val="22"/>
         </w:rPr>
       </w:pPr>
@@ -200,7 +202,6 @@
         <w:rPr>
           <w:rFonts w:cs="Arial"/>
           <w:b/>
-          <w:b/>
           <w:bCs/>
           <w:sz w:val="22"/>
         </w:rPr>
@@ -222,7 +223,6 @@
         <w:rPr>
           <w:rFonts w:cs="Arial"/>
           <w:b/>
-          <w:b/>
           <w:bCs/>
           <w:sz w:val="22"/>
         </w:rPr>
@@ -243,7 +243,6 @@
         <w:jc w:val="center"/>
         <w:rPr>
           <w:rFonts w:cs="Arial"/>
-          <w:b/>
           <w:b/>
           <w:bCs/>
           <w:sz w:val="22"/>
@@ -270,7 +269,6 @@
         <w:spacing w:beforeAutospacing="1" w:after="0"/>
         <w:rPr>
           <w:rFonts w:cs="Arial"/>
-          <w:b/>
           <w:b/>
           <w:sz w:val="22"/>
         </w:rPr>
@@ -296,7 +294,6 @@
         <w:rPr>
           <w:rFonts w:cs="Arial"/>
           <w:b/>
-          <w:b/>
           <w:bCs/>
           <w:sz w:val="22"/>
         </w:rPr>
@@ -350,7 +347,7 @@
         <w:rPr>
           <w:rFonts w:cs="Arial"/>
           <w:b/>
-          <w:color w:val="7F7F7F" w:themeColor="text1" w:themeTint="80"/>
+          <w:color w:themeColor="text1" w:themeTint="80" w:val="7F7F7F"/>
           <w:sz w:val="22"/>
         </w:rPr>
         <w:t>:</w:t>
@@ -358,7 +355,7 @@
       <w:r>
         <w:rPr>
           <w:rFonts w:cs="Arial"/>
-          <w:color w:val="7F7F7F" w:themeColor="text1" w:themeTint="80"/>
+          <w:color w:themeColor="text1" w:themeTint="80" w:val="7F7F7F"/>
           <w:sz w:val="22"/>
         </w:rPr>
         <w:t xml:space="preserve"> </w:t>
@@ -381,7 +378,6 @@
         <w:rPr>
           <w:rFonts w:cs="Arial"/>
           <w:b/>
-          <w:b/>
           <w:color w:val="FF0000"/>
           <w:sz w:val="22"/>
         </w:rPr>
@@ -403,7 +399,6 @@
         <w:rPr>
           <w:rFonts w:cs="Arial"/>
           <w:b/>
-          <w:b/>
           <w:sz w:val="22"/>
         </w:rPr>
       </w:pPr>
@@ -422,7 +417,6 @@
         <w:rPr>
           <w:rFonts w:cs="Arial"/>
           <w:b/>
-          <w:b/>
           <w:sz w:val="22"/>
         </w:rPr>
       </w:pPr>
@@ -441,7 +435,6 @@
         <w:spacing w:beforeAutospacing="1" w:after="0"/>
         <w:rPr>
           <w:rFonts w:cs="Arial"/>
-          <w:b/>
           <w:b/>
           <w:sz w:val="22"/>
         </w:rPr>
@@ -468,7 +461,7 @@
           <w:bottom w:w="0" w:type="dxa"/>
           <w:right w:w="108" w:type="dxa"/>
         </w:tblCellMar>
-        <w:tblLook w:firstRow="1" w:noVBand="1" w:lastRow="0" w:firstColumn="1" w:lastColumn="0" w:noHBand="0" w:val="04a0"/>
+        <w:tblLook w:val="04a0" w:noHBand="0" w:noVBand="1" w:firstColumn="1" w:lastRow="0" w:lastColumn="0" w:firstRow="1"/>
       </w:tblPr>
       <w:tblGrid>
         <w:gridCol w:w="4015"/>
@@ -493,7 +486,6 @@
               <w:rPr>
                 <w:rFonts w:cs="Arial"/>
                 <w:b/>
-                <w:b/>
                 <w:color w:val="FF0000"/>
                 <w:sz w:val="22"/>
               </w:rPr>
@@ -527,7 +519,6 @@
               <w:rPr>
                 <w:rFonts w:cs="Arial"/>
                 <w:b/>
-                <w:b/>
                 <w:color w:val="FF0000"/>
                 <w:sz w:val="22"/>
               </w:rPr>
@@ -547,148 +538,6 @@
           </w:p>
         </w:tc>
       </w:tr>
-      <w:tr>
-        <w:trPr/>
-        <w:tc>
-          <w:tcPr>
-            <w:tcW w:w="4015" w:type="dxa"/>
-            <w:tcBorders/>
-          </w:tcPr>
-          <w:p>
-            <w:pPr>
-              <w:pStyle w:val="Normal"/>
-              <w:widowControl/>
-              <w:suppressAutoHyphens w:val="true"/>
-              <w:spacing w:beforeAutospacing="1" w:after="0"/>
-              <w:jc w:val="left"/>
-              <w:rPr>
-                <w:rFonts w:cs="Arial"/>
-                <w:b/>
-                <w:b/>
-                <w:color w:val="FF0000"/>
-                <w:sz w:val="22"/>
-              </w:rPr>
-            </w:pPr>
-            <w:r>
-              <w:rPr>
-                <w:rFonts w:eastAsia="Calibri" w:cs="Arial"/>
-                <w:b/>
-                <w:color w:val="FF0000"/>
-                <w:kern w:val="0"/>
-                <w:sz w:val="22"/>
-                <w:szCs w:val="22"/>
-                <w:lang w:val="es-ES" w:eastAsia="en-US" w:bidi="ar-SA"/>
-              </w:rPr>
-              <w:t>APELLIDOS Y NOMBRE:</w:t>
-            </w:r>
-          </w:p>
-        </w:tc>
-        <w:tc>
-          <w:tcPr>
-            <w:tcW w:w="5044" w:type="dxa"/>
-            <w:tcBorders/>
-          </w:tcPr>
-          <w:p>
-            <w:pPr>
-              <w:pStyle w:val="Normal"/>
-              <w:widowControl/>
-              <w:suppressAutoHyphens w:val="true"/>
-              <w:spacing w:beforeAutospacing="1" w:after="0"/>
-              <w:jc w:val="left"/>
-              <w:rPr>
-                <w:rFonts w:cs="Arial"/>
-                <w:b/>
-                <w:b/>
-                <w:color w:val="FF0000"/>
-                <w:sz w:val="22"/>
-              </w:rPr>
-            </w:pPr>
-            <w:r>
-              <w:rPr>
-                <w:rFonts w:eastAsia="Calibri" w:cs="Arial"/>
-                <w:b/>
-                <w:color w:val="FF0000"/>
-                <w:kern w:val="0"/>
-                <w:sz w:val="22"/>
-                <w:szCs w:val="22"/>
-                <w:lang w:val="es-ES" w:eastAsia="en-US" w:bidi="ar-SA"/>
-              </w:rPr>
-              <w:t>DNI:</w:t>
-            </w:r>
-          </w:p>
-        </w:tc>
-      </w:tr>
-      <w:tr>
-        <w:trPr/>
-        <w:tc>
-          <w:tcPr>
-            <w:tcW w:w="4015" w:type="dxa"/>
-            <w:tcBorders/>
-          </w:tcPr>
-          <w:p>
-            <w:pPr>
-              <w:pStyle w:val="Normal"/>
-              <w:widowControl/>
-              <w:suppressAutoHyphens w:val="true"/>
-              <w:spacing w:beforeAutospacing="1" w:after="0"/>
-              <w:jc w:val="left"/>
-              <w:rPr>
-                <w:rFonts w:cs="Arial"/>
-                <w:b/>
-                <w:b/>
-                <w:color w:val="FF0000"/>
-                <w:sz w:val="22"/>
-              </w:rPr>
-            </w:pPr>
-            <w:r>
-              <w:rPr>
-                <w:rFonts w:eastAsia="Calibri" w:cs="Arial"/>
-                <w:b/>
-                <w:color w:val="FF0000"/>
-                <w:kern w:val="0"/>
-                <w:sz w:val="22"/>
-                <w:szCs w:val="22"/>
-                <w:lang w:val="es-ES" w:eastAsia="en-US" w:bidi="ar-SA"/>
-              </w:rPr>
-              <w:t>APELLIDOS Y NOMBRE:</w:t>
-            </w:r>
-          </w:p>
-        </w:tc>
-        <w:tc>
-          <w:tcPr>
-            <w:tcW w:w="5044" w:type="dxa"/>
-            <w:tcBorders/>
-          </w:tcPr>
-          <w:p>
-            <w:pPr>
-              <w:pStyle w:val="Normal"/>
-              <w:widowControl/>
-              <w:suppressAutoHyphens w:val="true"/>
-              <w:spacing w:beforeAutospacing="1" w:after="0"/>
-              <w:jc w:val="left"/>
-              <w:rPr>
-                <w:rFonts w:cs="Arial"/>
-                <w:b/>
-                <w:b/>
-                <w:color w:val="FF0000"/>
-                <w:sz w:val="22"/>
-              </w:rPr>
-            </w:pPr>
-            <w:r>
-              <w:rPr>
-                <w:rFonts w:eastAsia="Calibri" w:cs="Arial"/>
-                <w:b/>
-                <w:color w:val="FF0000"/>
-                <w:kern w:val="0"/>
-                <w:sz w:val="22"/>
-                <w:szCs w:val="22"/>
-                <w:lang w:val="es-ES" w:eastAsia="en-US" w:bidi="ar-SA"/>
-              </w:rPr>
-              <w:t>DNI:</w:t>
-            </w:r>
-          </w:p>
-        </w:tc>
-      </w:tr>
     </w:tbl>
     <w:p>
       <w:pPr>
@@ -708,94 +557,14 @@
         </w:rPr>
         <w:t xml:space="preserve">MODALIDAD DE PROYECTO: </w:t>
       </w:r>
-    </w:p>
-    <w:p>
-      <w:pPr>
-        <w:pStyle w:val="Normal"/>
-        <w:spacing w:before="0" w:after="0"/>
-        <w:rPr>
-          <w:rFonts w:cs="Arial"/>
-          <w:b/>
+      <w:r>
+        <w:rPr>
+          <w:rFonts w:cs="Arial"/>
           <w:b/>
           <w:color w:val="FF0000"/>
           <w:sz w:val="22"/>
         </w:rPr>
-      </w:pPr>
-      <w:r>
-        <w:rPr>
-          <w:rFonts w:cs="Arial"/>
-          <w:b/>
-          <w:color w:val="FF0000"/>
-          <w:sz w:val="22"/>
-        </w:rPr>
-        <w:t>Modelo a): Proyecto de investigación experimental</w:t>
-      </w:r>
-    </w:p>
-    <w:p>
-      <w:pPr>
-        <w:pStyle w:val="Normal"/>
-        <w:spacing w:before="0" w:after="0"/>
-        <w:rPr>
-          <w:rFonts w:cs="Arial"/>
-          <w:b/>
-          <w:b/>
-          <w:color w:val="FF0000"/>
-          <w:sz w:val="22"/>
-        </w:rPr>
-      </w:pPr>
-      <w:r>
-        <w:rPr>
-          <w:rFonts w:cs="Arial"/>
-          <w:b/>
-          <w:color w:val="FF0000"/>
-          <w:sz w:val="22"/>
-        </w:rPr>
-        <w:t>Modelo b): Proyectos de gestión</w:t>
-      </w:r>
-    </w:p>
-    <w:p>
-      <w:pPr>
-        <w:pStyle w:val="Normal"/>
-        <w:spacing w:before="0" w:after="0"/>
-        <w:rPr>
-          <w:rFonts w:cs="Arial"/>
-          <w:b/>
-          <w:b/>
-          <w:color w:val="FF0000"/>
-          <w:sz w:val="22"/>
-        </w:rPr>
-      </w:pPr>
-      <w:r>
-        <w:rPr>
-          <w:rFonts w:cs="Arial"/>
-          <w:b/>
-          <w:color w:val="FF0000"/>
-          <w:sz w:val="22"/>
-        </w:rPr>
-        <w:t>Modelo c): Proyecto emprendimiento</w:t>
-      </w:r>
-    </w:p>
-    <w:p>
-      <w:pPr>
-        <w:pStyle w:val="Normal"/>
-        <w:spacing w:before="0" w:after="0"/>
-        <w:rPr>
-          <w:rFonts w:cs="Arial"/>
-          <w:b/>
-          <w:b/>
-          <w:bCs/>
-          <w:sz w:val="22"/>
-        </w:rPr>
-      </w:pPr>
-      <w:r>
-        <w:rPr>
-          <w:rFonts w:cs="Arial"/>
-          <w:b/>
-          <w:bCs/>
-          <w:color w:val="FF0000"/>
-          <w:sz w:val="22"/>
-        </w:rPr>
-        <w:t>Modelo d): Proyecto bibliográfico</w:t>
+        <w:t>Proyectos de gestión</w:t>
       </w:r>
     </w:p>
     <w:sdt>
@@ -808,7 +577,7 @@
       <w:sdtContent>
         <w:p>
           <w:pPr>
-            <w:pStyle w:val="Toaheading"/>
+            <w:pStyle w:val="toaheading"/>
             <w:rPr>
               <w:rFonts w:ascii="Arial" w:hAnsi="Arial" w:cs="Arial"/>
               <w:sz w:val="22"/>
@@ -828,7 +597,8 @@
         </w:p>
         <w:p>
           <w:pPr>
-            <w:pStyle w:val="Toaheading"/>
+            <w:pStyle w:val="toaheading"/>
+            <w:spacing w:before="0" w:after="120"/>
             <w:rPr>
               <w:rFonts w:ascii="Arial" w:hAnsi="Arial" w:cs="Arial"/>
               <w:sz w:val="22"/>
@@ -845,7 +615,7 @@
         </w:p>
         <w:p>
           <w:pPr>
-            <w:pStyle w:val="Toaheading"/>
+            <w:pStyle w:val="toaheading"/>
             <w:rPr>
               <w:rFonts w:ascii="Arial" w:hAnsi="Arial" w:cs="Arial"/>
               <w:sz w:val="22"/>
@@ -863,7 +633,7 @@
         </w:p>
         <w:p>
           <w:pPr>
-            <w:pStyle w:val="Sumario1"/>
+            <w:pStyle w:val="TOC1"/>
             <w:rPr>
               <w:rFonts w:ascii="Calibri" w:hAnsi="Calibri" w:eastAsia="" w:cs="" w:asciiTheme="minorHAnsi" w:cstheme="minorBidi" w:eastAsiaTheme="minorEastAsia" w:hAnsiTheme="minorHAnsi"/>
               <w:bCs w:val="false"/>
@@ -882,14 +652,16 @@
           <w:r>
             <w:rPr>
               <w:webHidden/>
-              <w:rStyle w:val="Enlacedelndice"/>
+              <w:rStyle w:val="IndexLink"/>
+              <w:vanish w:val="false"/>
             </w:rPr>
             <w:instrText xml:space="preserve"> TOC \z \o "1-2" \u \h</w:instrText>
           </w:r>
           <w:r>
             <w:rPr>
               <w:webHidden/>
-              <w:rStyle w:val="Enlacedelndice"/>
+              <w:rStyle w:val="IndexLink"/>
+              <w:vanish w:val="false"/>
             </w:rPr>
             <w:fldChar w:fldCharType="separate"/>
           </w:r>
@@ -897,13 +669,14 @@
             <w:r>
               <w:rPr>
                 <w:webHidden/>
-                <w:rStyle w:val="Enlacedelndice"/>
+                <w:rStyle w:val="IndexLink"/>
+                <w:vanish w:val="false"/>
               </w:rPr>
               <w:t>1.</w:t>
             </w:r>
             <w:r>
               <w:rPr>
-                <w:rStyle w:val="Enlacedelndice"/>
+                <w:rStyle w:val="IndexLink"/>
                 <w:rFonts w:eastAsia="" w:cs="" w:ascii="Calibri" w:hAnsi="Calibri" w:asciiTheme="minorHAnsi" w:cstheme="minorBidi" w:eastAsiaTheme="minorEastAsia" w:hAnsiTheme="minorHAnsi"/>
                 <w:bCs w:val="false"/>
                 <w:caps w:val="false"/>
@@ -918,7 +691,7 @@
             </w:r>
             <w:r>
               <w:rPr>
-                <w:rStyle w:val="Enlacedelndice"/>
+                <w:rStyle w:val="IndexLink"/>
               </w:rPr>
               <w:t>JUSTIFICACIÓN</w:t>
             </w:r>
@@ -942,7 +715,7 @@
             </w:r>
             <w:r>
               <w:rPr>
-                <w:rStyle w:val="Enlacedelndice"/>
+                <w:rStyle w:val="IndexLink"/>
                 <w:vanish w:val="false"/>
               </w:rPr>
               <w:tab/>
@@ -958,7 +731,7 @@
         </w:p>
         <w:p>
           <w:pPr>
-            <w:pStyle w:val="Sumario1"/>
+            <w:pStyle w:val="TOC1"/>
             <w:rPr>
               <w:rFonts w:ascii="Calibri" w:hAnsi="Calibri" w:eastAsia="" w:cs="" w:asciiTheme="minorHAnsi" w:cstheme="minorBidi" w:eastAsiaTheme="minorEastAsia" w:hAnsiTheme="minorHAnsi"/>
               <w:bCs w:val="false"/>
@@ -975,13 +748,14 @@
             <w:r>
               <w:rPr>
                 <w:webHidden/>
-                <w:rStyle w:val="Enlacedelndice"/>
+                <w:rStyle w:val="IndexLink"/>
+                <w:vanish w:val="false"/>
               </w:rPr>
               <w:t>2.</w:t>
             </w:r>
             <w:r>
               <w:rPr>
-                <w:rStyle w:val="Enlacedelndice"/>
+                <w:rStyle w:val="IndexLink"/>
                 <w:rFonts w:eastAsia="" w:cs="" w:ascii="Calibri" w:hAnsi="Calibri" w:asciiTheme="minorHAnsi" w:cstheme="minorBidi" w:eastAsiaTheme="minorEastAsia" w:hAnsiTheme="minorHAnsi"/>
                 <w:bCs w:val="false"/>
                 <w:caps w:val="false"/>
@@ -996,7 +770,7 @@
             </w:r>
             <w:r>
               <w:rPr>
-                <w:rStyle w:val="Enlacedelndice"/>
+                <w:rStyle w:val="IndexLink"/>
               </w:rPr>
               <w:t>INTRODUCCIÓN</w:t>
             </w:r>
@@ -1020,7 +794,7 @@
             </w:r>
             <w:r>
               <w:rPr>
-                <w:rStyle w:val="Enlacedelndice"/>
+                <w:rStyle w:val="IndexLink"/>
                 <w:vanish w:val="false"/>
               </w:rPr>
               <w:tab/>
@@ -1036,7 +810,7 @@
         </w:p>
         <w:p>
           <w:pPr>
-            <w:pStyle w:val="Sumario1"/>
+            <w:pStyle w:val="TOC1"/>
             <w:rPr>
               <w:rFonts w:ascii="Calibri" w:hAnsi="Calibri" w:eastAsia="" w:cs="" w:asciiTheme="minorHAnsi" w:cstheme="minorBidi" w:eastAsiaTheme="minorEastAsia" w:hAnsiTheme="minorHAnsi"/>
               <w:bCs w:val="false"/>
@@ -1053,13 +827,14 @@
             <w:r>
               <w:rPr>
                 <w:webHidden/>
-                <w:rStyle w:val="Enlacedelndice"/>
+                <w:rStyle w:val="IndexLink"/>
+                <w:vanish w:val="false"/>
               </w:rPr>
               <w:t>3.</w:t>
             </w:r>
             <w:r>
               <w:rPr>
-                <w:rStyle w:val="Enlacedelndice"/>
+                <w:rStyle w:val="IndexLink"/>
                 <w:rFonts w:eastAsia="" w:cs="" w:ascii="Calibri" w:hAnsi="Calibri" w:asciiTheme="minorHAnsi" w:cstheme="minorBidi" w:eastAsiaTheme="minorEastAsia" w:hAnsiTheme="minorHAnsi"/>
                 <w:bCs w:val="false"/>
                 <w:caps w:val="false"/>
@@ -1074,7 +849,7 @@
             </w:r>
             <w:r>
               <w:rPr>
-                <w:rStyle w:val="Enlacedelndice"/>
+                <w:rStyle w:val="IndexLink"/>
               </w:rPr>
               <w:t>TOMA DE REQUISITOS</w:t>
             </w:r>
@@ -1098,7 +873,7 @@
             </w:r>
             <w:r>
               <w:rPr>
-                <w:rStyle w:val="Enlacedelndice"/>
+                <w:rStyle w:val="IndexLink"/>
                 <w:vanish w:val="false"/>
               </w:rPr>
               <w:tab/>
@@ -1114,7 +889,7 @@
         </w:p>
         <w:p>
           <w:pPr>
-            <w:pStyle w:val="Sumario1"/>
+            <w:pStyle w:val="TOC1"/>
             <w:rPr>
               <w:rFonts w:ascii="Calibri" w:hAnsi="Calibri" w:eastAsia="" w:cs="" w:asciiTheme="minorHAnsi" w:cstheme="minorBidi" w:eastAsiaTheme="minorEastAsia" w:hAnsiTheme="minorHAnsi"/>
               <w:bCs w:val="false"/>
@@ -1131,13 +906,14 @@
             <w:r>
               <w:rPr>
                 <w:webHidden/>
-                <w:rStyle w:val="Enlacedelndice"/>
+                <w:rStyle w:val="IndexLink"/>
+                <w:vanish w:val="false"/>
               </w:rPr>
               <w:t>4.</w:t>
             </w:r>
             <w:r>
               <w:rPr>
-                <w:rStyle w:val="Enlacedelndice"/>
+                <w:rStyle w:val="IndexLink"/>
                 <w:rFonts w:eastAsia="" w:cs="" w:ascii="Calibri" w:hAnsi="Calibri" w:asciiTheme="minorHAnsi" w:cstheme="minorBidi" w:eastAsiaTheme="minorEastAsia" w:hAnsiTheme="minorHAnsi"/>
                 <w:bCs w:val="false"/>
                 <w:caps w:val="false"/>
@@ -1152,7 +928,7 @@
             </w:r>
             <w:r>
               <w:rPr>
-                <w:rStyle w:val="Enlacedelndice"/>
+                <w:rStyle w:val="IndexLink"/>
               </w:rPr>
               <w:t>OBJETIVOS</w:t>
             </w:r>
@@ -1176,7 +952,7 @@
             </w:r>
             <w:r>
               <w:rPr>
-                <w:rStyle w:val="Enlacedelndice"/>
+                <w:rStyle w:val="IndexLink"/>
                 <w:vanish w:val="false"/>
               </w:rPr>
               <w:tab/>
@@ -1192,7 +968,7 @@
         </w:p>
         <w:p>
           <w:pPr>
-            <w:pStyle w:val="Sumario1"/>
+            <w:pStyle w:val="TOC1"/>
             <w:rPr>
               <w:rFonts w:ascii="Calibri" w:hAnsi="Calibri" w:eastAsia="" w:cs="" w:asciiTheme="minorHAnsi" w:cstheme="minorBidi" w:eastAsiaTheme="minorEastAsia" w:hAnsiTheme="minorHAnsi"/>
               <w:bCs w:val="false"/>
@@ -1209,13 +985,14 @@
             <w:r>
               <w:rPr>
                 <w:webHidden/>
-                <w:rStyle w:val="Enlacedelndice"/>
+                <w:rStyle w:val="IndexLink"/>
+                <w:vanish w:val="false"/>
               </w:rPr>
               <w:t>5.</w:t>
             </w:r>
             <w:r>
               <w:rPr>
-                <w:rStyle w:val="Enlacedelndice"/>
+                <w:rStyle w:val="IndexLink"/>
                 <w:rFonts w:eastAsia="" w:cs="" w:ascii="Calibri" w:hAnsi="Calibri" w:asciiTheme="minorHAnsi" w:cstheme="minorBidi" w:eastAsiaTheme="minorEastAsia" w:hAnsiTheme="minorHAnsi"/>
                 <w:bCs w:val="false"/>
                 <w:caps w:val="false"/>
@@ -1230,7 +1007,7 @@
             </w:r>
             <w:r>
               <w:rPr>
-                <w:rStyle w:val="Enlacedelndice"/>
+                <w:rStyle w:val="IndexLink"/>
               </w:rPr>
               <w:t>DESARROLLO</w:t>
             </w:r>
@@ -1254,7 +1031,7 @@
             </w:r>
             <w:r>
               <w:rPr>
-                <w:rStyle w:val="Enlacedelndice"/>
+                <w:rStyle w:val="IndexLink"/>
                 <w:vanish w:val="false"/>
               </w:rPr>
               <w:tab/>
@@ -1270,7 +1047,7 @@
         </w:p>
         <w:p>
           <w:pPr>
-            <w:pStyle w:val="Sumario2"/>
+            <w:pStyle w:val="TOC2"/>
             <w:tabs>
               <w:tab w:val="clear" w:pos="708"/>
               <w:tab w:val="right" w:pos="9072" w:leader="dot"/>
@@ -1290,33 +1067,28 @@
             <w:r>
               <w:rPr>
                 <w:webHidden/>
-                <w:rStyle w:val="Enlacedelndice"/>
+              </w:rPr>
+              <w:fldChar w:fldCharType="begin"/>
+            </w:r>
+            <w:r>
+              <w:rPr>
+                <w:webHidden/>
+              </w:rPr>
+              <w:instrText xml:space="preserve">PAGEREF _Toc192890113 \h</w:instrText>
+            </w:r>
+            <w:r>
+              <w:rPr>
+                <w:webHidden/>
+              </w:rPr>
+              <w:fldChar w:fldCharType="separate"/>
+            </w:r>
+            <w:r>
+              <w:rPr>
+                <w:webHidden/>
+                <w:rStyle w:val="IndexLink"/>
+                <w:vanish w:val="false"/>
               </w:rPr>
               <w:t>5.1. METODOLOGÍA</w:t>
-            </w:r>
-            <w:r>
-              <w:rPr>
-                <w:webHidden/>
-              </w:rPr>
-              <w:fldChar w:fldCharType="begin"/>
-            </w:r>
-            <w:r>
-              <w:rPr>
-                <w:webHidden/>
-              </w:rPr>
-              <w:instrText xml:space="preserve">PAGEREF _Toc192890113 \h</w:instrText>
-            </w:r>
-            <w:r>
-              <w:rPr>
-                <w:webHidden/>
-              </w:rPr>
-              <w:fldChar w:fldCharType="separate"/>
-            </w:r>
-            <w:r>
-              <w:rPr>
-                <w:rStyle w:val="Enlacedelndice"/>
-                <w:vanish w:val="false"/>
-              </w:rPr>
               <w:tab/>
               <w:t>3</w:t>
             </w:r>
@@ -1330,7 +1102,7 @@
         </w:p>
         <w:p>
           <w:pPr>
-            <w:pStyle w:val="Sumario2"/>
+            <w:pStyle w:val="TOC2"/>
             <w:tabs>
               <w:tab w:val="clear" w:pos="708"/>
               <w:tab w:val="right" w:pos="9072" w:leader="dot"/>
@@ -1350,33 +1122,28 @@
             <w:r>
               <w:rPr>
                 <w:webHidden/>
-                <w:rStyle w:val="Enlacedelndice"/>
+              </w:rPr>
+              <w:fldChar w:fldCharType="begin"/>
+            </w:r>
+            <w:r>
+              <w:rPr>
+                <w:webHidden/>
+              </w:rPr>
+              <w:instrText xml:space="preserve">PAGEREF _Toc192890114 \h</w:instrText>
+            </w:r>
+            <w:r>
+              <w:rPr>
+                <w:webHidden/>
+              </w:rPr>
+              <w:fldChar w:fldCharType="separate"/>
+            </w:r>
+            <w:r>
+              <w:rPr>
+                <w:webHidden/>
+                <w:rStyle w:val="IndexLink"/>
+                <w:vanish w:val="false"/>
               </w:rPr>
               <w:t>5.2. TECNOLOGÍAS</w:t>
-            </w:r>
-            <w:r>
-              <w:rPr>
-                <w:webHidden/>
-              </w:rPr>
-              <w:fldChar w:fldCharType="begin"/>
-            </w:r>
-            <w:r>
-              <w:rPr>
-                <w:webHidden/>
-              </w:rPr>
-              <w:instrText xml:space="preserve">PAGEREF _Toc192890114 \h</w:instrText>
-            </w:r>
-            <w:r>
-              <w:rPr>
-                <w:webHidden/>
-              </w:rPr>
-              <w:fldChar w:fldCharType="separate"/>
-            </w:r>
-            <w:r>
-              <w:rPr>
-                <w:rStyle w:val="Enlacedelndice"/>
-                <w:vanish w:val="false"/>
-              </w:rPr>
               <w:tab/>
               <w:t>3</w:t>
             </w:r>
@@ -1390,7 +1157,7 @@
         </w:p>
         <w:p>
           <w:pPr>
-            <w:pStyle w:val="Sumario2"/>
+            <w:pStyle w:val="TOC2"/>
             <w:tabs>
               <w:tab w:val="clear" w:pos="708"/>
               <w:tab w:val="right" w:pos="9072" w:leader="dot"/>
@@ -1410,33 +1177,28 @@
             <w:r>
               <w:rPr>
                 <w:webHidden/>
-                <w:rStyle w:val="Enlacedelndice"/>
+              </w:rPr>
+              <w:fldChar w:fldCharType="begin"/>
+            </w:r>
+            <w:r>
+              <w:rPr>
+                <w:webHidden/>
+              </w:rPr>
+              <w:instrText xml:space="preserve">PAGEREF _Toc192890115 \h</w:instrText>
+            </w:r>
+            <w:r>
+              <w:rPr>
+                <w:webHidden/>
+              </w:rPr>
+              <w:fldChar w:fldCharType="separate"/>
+            </w:r>
+            <w:r>
+              <w:rPr>
+                <w:webHidden/>
+                <w:rStyle w:val="IndexLink"/>
+                <w:vanish w:val="false"/>
               </w:rPr>
               <w:t>5.3. PROTOTIPADO Y USABILIDAD</w:t>
-            </w:r>
-            <w:r>
-              <w:rPr>
-                <w:webHidden/>
-              </w:rPr>
-              <w:fldChar w:fldCharType="begin"/>
-            </w:r>
-            <w:r>
-              <w:rPr>
-                <w:webHidden/>
-              </w:rPr>
-              <w:instrText xml:space="preserve">PAGEREF _Toc192890115 \h</w:instrText>
-            </w:r>
-            <w:r>
-              <w:rPr>
-                <w:webHidden/>
-              </w:rPr>
-              <w:fldChar w:fldCharType="separate"/>
-            </w:r>
-            <w:r>
-              <w:rPr>
-                <w:rStyle w:val="Enlacedelndice"/>
-                <w:vanish w:val="false"/>
-              </w:rPr>
               <w:tab/>
               <w:t>3</w:t>
             </w:r>
@@ -1450,7 +1212,7 @@
         </w:p>
         <w:p>
           <w:pPr>
-            <w:pStyle w:val="Sumario2"/>
+            <w:pStyle w:val="TOC2"/>
             <w:tabs>
               <w:tab w:val="clear" w:pos="708"/>
               <w:tab w:val="right" w:pos="9072" w:leader="dot"/>
@@ -1470,33 +1232,28 @@
             <w:r>
               <w:rPr>
                 <w:webHidden/>
-                <w:rStyle w:val="Enlacedelndice"/>
+              </w:rPr>
+              <w:fldChar w:fldCharType="begin"/>
+            </w:r>
+            <w:r>
+              <w:rPr>
+                <w:webHidden/>
+              </w:rPr>
+              <w:instrText xml:space="preserve">PAGEREF _Toc192890116 \h</w:instrText>
+            </w:r>
+            <w:r>
+              <w:rPr>
+                <w:webHidden/>
+              </w:rPr>
+              <w:fldChar w:fldCharType="separate"/>
+            </w:r>
+            <w:r>
+              <w:rPr>
+                <w:webHidden/>
+                <w:rStyle w:val="IndexLink"/>
+                <w:vanish w:val="false"/>
               </w:rPr>
               <w:t>5.4. MODELADO DE DATOS</w:t>
-            </w:r>
-            <w:r>
-              <w:rPr>
-                <w:webHidden/>
-              </w:rPr>
-              <w:fldChar w:fldCharType="begin"/>
-            </w:r>
-            <w:r>
-              <w:rPr>
-                <w:webHidden/>
-              </w:rPr>
-              <w:instrText xml:space="preserve">PAGEREF _Toc192890116 \h</w:instrText>
-            </w:r>
-            <w:r>
-              <w:rPr>
-                <w:webHidden/>
-              </w:rPr>
-              <w:fldChar w:fldCharType="separate"/>
-            </w:r>
-            <w:r>
-              <w:rPr>
-                <w:rStyle w:val="Enlacedelndice"/>
-                <w:vanish w:val="false"/>
-              </w:rPr>
               <w:tab/>
               <w:t>3</w:t>
             </w:r>
@@ -1510,7 +1267,7 @@
         </w:p>
         <w:p>
           <w:pPr>
-            <w:pStyle w:val="Sumario2"/>
+            <w:pStyle w:val="TOC2"/>
             <w:tabs>
               <w:tab w:val="clear" w:pos="708"/>
               <w:tab w:val="right" w:pos="9072" w:leader="dot"/>
@@ -1530,33 +1287,28 @@
             <w:r>
               <w:rPr>
                 <w:webHidden/>
-                <w:rStyle w:val="Enlacedelndice"/>
+              </w:rPr>
+              <w:fldChar w:fldCharType="begin"/>
+            </w:r>
+            <w:r>
+              <w:rPr>
+                <w:webHidden/>
+              </w:rPr>
+              <w:instrText xml:space="preserve">PAGEREF _Toc192890117 \h</w:instrText>
+            </w:r>
+            <w:r>
+              <w:rPr>
+                <w:webHidden/>
+              </w:rPr>
+              <w:fldChar w:fldCharType="separate"/>
+            </w:r>
+            <w:r>
+              <w:rPr>
+                <w:webHidden/>
+                <w:rStyle w:val="IndexLink"/>
+                <w:vanish w:val="false"/>
               </w:rPr>
               <w:t>5.5. SEGURIDAD Y AUTENTICACIÓN</w:t>
-            </w:r>
-            <w:r>
-              <w:rPr>
-                <w:webHidden/>
-              </w:rPr>
-              <w:fldChar w:fldCharType="begin"/>
-            </w:r>
-            <w:r>
-              <w:rPr>
-                <w:webHidden/>
-              </w:rPr>
-              <w:instrText xml:space="preserve">PAGEREF _Toc192890117 \h</w:instrText>
-            </w:r>
-            <w:r>
-              <w:rPr>
-                <w:webHidden/>
-              </w:rPr>
-              <w:fldChar w:fldCharType="separate"/>
-            </w:r>
-            <w:r>
-              <w:rPr>
-                <w:rStyle w:val="Enlacedelndice"/>
-                <w:vanish w:val="false"/>
-              </w:rPr>
               <w:tab/>
               <w:t>3</w:t>
             </w:r>
@@ -1570,7 +1322,7 @@
         </w:p>
         <w:p>
           <w:pPr>
-            <w:pStyle w:val="Sumario2"/>
+            <w:pStyle w:val="TOC2"/>
             <w:tabs>
               <w:tab w:val="clear" w:pos="708"/>
               <w:tab w:val="right" w:pos="9072" w:leader="dot"/>
@@ -1590,33 +1342,28 @@
             <w:r>
               <w:rPr>
                 <w:webHidden/>
-                <w:rStyle w:val="Enlacedelndice"/>
+              </w:rPr>
+              <w:fldChar w:fldCharType="begin"/>
+            </w:r>
+            <w:r>
+              <w:rPr>
+                <w:webHidden/>
+              </w:rPr>
+              <w:instrText xml:space="preserve">PAGEREF _Toc192890118 \h</w:instrText>
+            </w:r>
+            <w:r>
+              <w:rPr>
+                <w:webHidden/>
+              </w:rPr>
+              <w:fldChar w:fldCharType="separate"/>
+            </w:r>
+            <w:r>
+              <w:rPr>
+                <w:webHidden/>
+                <w:rStyle w:val="IndexLink"/>
+                <w:vanish w:val="false"/>
               </w:rPr>
               <w:t>5.6. DISEÑO E IMPLEMENTACIÓN</w:t>
-            </w:r>
-            <w:r>
-              <w:rPr>
-                <w:webHidden/>
-              </w:rPr>
-              <w:fldChar w:fldCharType="begin"/>
-            </w:r>
-            <w:r>
-              <w:rPr>
-                <w:webHidden/>
-              </w:rPr>
-              <w:instrText xml:space="preserve">PAGEREF _Toc192890118 \h</w:instrText>
-            </w:r>
-            <w:r>
-              <w:rPr>
-                <w:webHidden/>
-              </w:rPr>
-              <w:fldChar w:fldCharType="separate"/>
-            </w:r>
-            <w:r>
-              <w:rPr>
-                <w:rStyle w:val="Enlacedelndice"/>
-                <w:vanish w:val="false"/>
-              </w:rPr>
               <w:tab/>
               <w:t>3</w:t>
             </w:r>
@@ -1630,7 +1377,7 @@
         </w:p>
         <w:p>
           <w:pPr>
-            <w:pStyle w:val="Sumario2"/>
+            <w:pStyle w:val="TOC2"/>
             <w:tabs>
               <w:tab w:val="clear" w:pos="708"/>
               <w:tab w:val="right" w:pos="9072" w:leader="dot"/>
@@ -1650,33 +1397,28 @@
             <w:r>
               <w:rPr>
                 <w:webHidden/>
-                <w:rStyle w:val="Enlacedelndice"/>
+              </w:rPr>
+              <w:fldChar w:fldCharType="begin"/>
+            </w:r>
+            <w:r>
+              <w:rPr>
+                <w:webHidden/>
+              </w:rPr>
+              <w:instrText xml:space="preserve">PAGEREF _Toc192890119 \h</w:instrText>
+            </w:r>
+            <w:r>
+              <w:rPr>
+                <w:webHidden/>
+              </w:rPr>
+              <w:fldChar w:fldCharType="separate"/>
+            </w:r>
+            <w:r>
+              <w:rPr>
+                <w:webHidden/>
+                <w:rStyle w:val="IndexLink"/>
+                <w:vanish w:val="false"/>
               </w:rPr>
               <w:t>5.7. PRUEBAS Y CALIDAD DEL SOFTWARE</w:t>
-            </w:r>
-            <w:r>
-              <w:rPr>
-                <w:webHidden/>
-              </w:rPr>
-              <w:fldChar w:fldCharType="begin"/>
-            </w:r>
-            <w:r>
-              <w:rPr>
-                <w:webHidden/>
-              </w:rPr>
-              <w:instrText xml:space="preserve">PAGEREF _Toc192890119 \h</w:instrText>
-            </w:r>
-            <w:r>
-              <w:rPr>
-                <w:webHidden/>
-              </w:rPr>
-              <w:fldChar w:fldCharType="separate"/>
-            </w:r>
-            <w:r>
-              <w:rPr>
-                <w:rStyle w:val="Enlacedelndice"/>
-                <w:vanish w:val="false"/>
-              </w:rPr>
               <w:tab/>
               <w:t>3</w:t>
             </w:r>
@@ -1690,7 +1432,7 @@
         </w:p>
         <w:p>
           <w:pPr>
-            <w:pStyle w:val="Sumario1"/>
+            <w:pStyle w:val="TOC1"/>
             <w:rPr>
               <w:rFonts w:ascii="Calibri" w:hAnsi="Calibri" w:eastAsia="" w:cs="" w:asciiTheme="minorHAnsi" w:cstheme="minorBidi" w:eastAsiaTheme="minorEastAsia" w:hAnsiTheme="minorHAnsi"/>
               <w:bCs w:val="false"/>
@@ -1707,13 +1449,14 @@
             <w:r>
               <w:rPr>
                 <w:webHidden/>
-                <w:rStyle w:val="Enlacedelndice"/>
+                <w:rStyle w:val="IndexLink"/>
+                <w:vanish w:val="false"/>
               </w:rPr>
               <w:t>6.</w:t>
             </w:r>
             <w:r>
               <w:rPr>
-                <w:rStyle w:val="Enlacedelndice"/>
+                <w:rStyle w:val="IndexLink"/>
                 <w:rFonts w:eastAsia="" w:cs="" w:ascii="Calibri" w:hAnsi="Calibri" w:asciiTheme="minorHAnsi" w:cstheme="minorBidi" w:eastAsiaTheme="minorEastAsia" w:hAnsiTheme="minorHAnsi"/>
                 <w:bCs w:val="false"/>
                 <w:caps w:val="false"/>
@@ -1728,7 +1471,7 @@
             </w:r>
             <w:r>
               <w:rPr>
-                <w:rStyle w:val="Enlacedelndice"/>
+                <w:rStyle w:val="IndexLink"/>
               </w:rPr>
               <w:t>DESPLIEGUE DEL PRODUCTO</w:t>
             </w:r>
@@ -1752,7 +1495,7 @@
             </w:r>
             <w:r>
               <w:rPr>
-                <w:rStyle w:val="Enlacedelndice"/>
+                <w:rStyle w:val="IndexLink"/>
                 <w:vanish w:val="false"/>
               </w:rPr>
               <w:tab/>
@@ -1768,7 +1511,7 @@
         </w:p>
         <w:p>
           <w:pPr>
-            <w:pStyle w:val="Sumario1"/>
+            <w:pStyle w:val="TOC1"/>
             <w:rPr>
               <w:rFonts w:ascii="Calibri" w:hAnsi="Calibri" w:eastAsia="" w:cs="" w:asciiTheme="minorHAnsi" w:cstheme="minorBidi" w:eastAsiaTheme="minorEastAsia" w:hAnsiTheme="minorHAnsi"/>
               <w:bCs w:val="false"/>
@@ -1785,13 +1528,14 @@
             <w:r>
               <w:rPr>
                 <w:webHidden/>
-                <w:rStyle w:val="Enlacedelndice"/>
+                <w:rStyle w:val="IndexLink"/>
+                <w:vanish w:val="false"/>
               </w:rPr>
               <w:t>7.</w:t>
             </w:r>
             <w:r>
               <w:rPr>
-                <w:rStyle w:val="Enlacedelndice"/>
+                <w:rStyle w:val="IndexLink"/>
                 <w:rFonts w:eastAsia="" w:cs="" w:ascii="Calibri" w:hAnsi="Calibri" w:asciiTheme="minorHAnsi" w:cstheme="minorBidi" w:eastAsiaTheme="minorEastAsia" w:hAnsiTheme="minorHAnsi"/>
                 <w:bCs w:val="false"/>
                 <w:caps w:val="false"/>
@@ -1806,7 +1550,7 @@
             </w:r>
             <w:r>
               <w:rPr>
-                <w:rStyle w:val="Enlacedelndice"/>
+                <w:rStyle w:val="IndexLink"/>
               </w:rPr>
               <w:t>PRESUPUESTO, RIESGOS, VIABILIDAD</w:t>
             </w:r>
@@ -1830,7 +1574,7 @@
             </w:r>
             <w:r>
               <w:rPr>
-                <w:rStyle w:val="Enlacedelndice"/>
+                <w:rStyle w:val="IndexLink"/>
                 <w:vanish w:val="false"/>
               </w:rPr>
               <w:tab/>
@@ -1846,7 +1590,7 @@
         </w:p>
         <w:p>
           <w:pPr>
-            <w:pStyle w:val="Sumario1"/>
+            <w:pStyle w:val="TOC1"/>
             <w:rPr>
               <w:rFonts w:ascii="Calibri" w:hAnsi="Calibri" w:eastAsia="" w:cs="" w:asciiTheme="minorHAnsi" w:cstheme="minorBidi" w:eastAsiaTheme="minorEastAsia" w:hAnsiTheme="minorHAnsi"/>
               <w:bCs w:val="false"/>
@@ -1863,13 +1607,14 @@
             <w:r>
               <w:rPr>
                 <w:webHidden/>
-                <w:rStyle w:val="Enlacedelndice"/>
+                <w:rStyle w:val="IndexLink"/>
+                <w:vanish w:val="false"/>
               </w:rPr>
               <w:t>8.</w:t>
             </w:r>
             <w:r>
               <w:rPr>
-                <w:rStyle w:val="Enlacedelndice"/>
+                <w:rStyle w:val="IndexLink"/>
                 <w:rFonts w:eastAsia="" w:cs="" w:ascii="Calibri" w:hAnsi="Calibri" w:asciiTheme="minorHAnsi" w:cstheme="minorBidi" w:eastAsiaTheme="minorEastAsia" w:hAnsiTheme="minorHAnsi"/>
                 <w:bCs w:val="false"/>
                 <w:caps w:val="false"/>
@@ -1884,7 +1629,7 @@
             </w:r>
             <w:r>
               <w:rPr>
-                <w:rStyle w:val="Enlacedelndice"/>
+                <w:rStyle w:val="IndexLink"/>
               </w:rPr>
               <w:t>DIFICULTADES ENCONTRADAS Y RESOLUCIÓN</w:t>
             </w:r>
@@ -1908,7 +1653,7 @@
             </w:r>
             <w:r>
               <w:rPr>
-                <w:rStyle w:val="Enlacedelndice"/>
+                <w:rStyle w:val="IndexLink"/>
                 <w:vanish w:val="false"/>
               </w:rPr>
               <w:tab/>
@@ -1924,7 +1669,7 @@
         </w:p>
         <w:p>
           <w:pPr>
-            <w:pStyle w:val="Sumario1"/>
+            <w:pStyle w:val="TOC1"/>
             <w:rPr>
               <w:rFonts w:ascii="Calibri" w:hAnsi="Calibri" w:eastAsia="" w:cs="" w:asciiTheme="minorHAnsi" w:cstheme="minorBidi" w:eastAsiaTheme="minorEastAsia" w:hAnsiTheme="minorHAnsi"/>
               <w:bCs w:val="false"/>
@@ -1941,13 +1686,14 @@
             <w:r>
               <w:rPr>
                 <w:webHidden/>
-                <w:rStyle w:val="Enlacedelndice"/>
+                <w:rStyle w:val="IndexLink"/>
+                <w:vanish w:val="false"/>
               </w:rPr>
               <w:t>9.</w:t>
             </w:r>
             <w:r>
               <w:rPr>
-                <w:rStyle w:val="Enlacedelndice"/>
+                <w:rStyle w:val="IndexLink"/>
                 <w:rFonts w:eastAsia="" w:cs="" w:ascii="Calibri" w:hAnsi="Calibri" w:asciiTheme="minorHAnsi" w:cstheme="minorBidi" w:eastAsiaTheme="minorEastAsia" w:hAnsiTheme="minorHAnsi"/>
                 <w:bCs w:val="false"/>
                 <w:caps w:val="false"/>
@@ -1962,7 +1708,7 @@
             </w:r>
             <w:r>
               <w:rPr>
-                <w:rStyle w:val="Enlacedelndice"/>
+                <w:rStyle w:val="IndexLink"/>
               </w:rPr>
               <w:t>CONCLUSIONES</w:t>
             </w:r>
@@ -1986,7 +1732,7 @@
             </w:r>
             <w:r>
               <w:rPr>
-                <w:rStyle w:val="Enlacedelndice"/>
+                <w:rStyle w:val="IndexLink"/>
                 <w:vanish w:val="false"/>
               </w:rPr>
               <w:tab/>
@@ -2002,7 +1748,7 @@
         </w:p>
         <w:p>
           <w:pPr>
-            <w:pStyle w:val="Sumario1"/>
+            <w:pStyle w:val="TOC1"/>
             <w:rPr>
               <w:rFonts w:ascii="Calibri" w:hAnsi="Calibri" w:eastAsia="" w:cs="" w:asciiTheme="minorHAnsi" w:cstheme="minorBidi" w:eastAsiaTheme="minorEastAsia" w:hAnsiTheme="minorHAnsi"/>
               <w:bCs w:val="false"/>
@@ -2019,13 +1765,14 @@
             <w:r>
               <w:rPr>
                 <w:webHidden/>
-                <w:rStyle w:val="Enlacedelndice"/>
+                <w:rStyle w:val="IndexLink"/>
+                <w:vanish w:val="false"/>
               </w:rPr>
               <w:t>10.</w:t>
             </w:r>
             <w:r>
               <w:rPr>
-                <w:rStyle w:val="Enlacedelndice"/>
+                <w:rStyle w:val="IndexLink"/>
                 <w:rFonts w:eastAsia="" w:cs="" w:ascii="Calibri" w:hAnsi="Calibri" w:asciiTheme="minorHAnsi" w:cstheme="minorBidi" w:eastAsiaTheme="minorEastAsia" w:hAnsiTheme="minorHAnsi"/>
                 <w:bCs w:val="false"/>
                 <w:caps w:val="false"/>
@@ -2040,7 +1787,7 @@
             </w:r>
             <w:r>
               <w:rPr>
-                <w:rStyle w:val="Enlacedelndice"/>
+                <w:rStyle w:val="IndexLink"/>
               </w:rPr>
               <w:t>REFERENCIAS BIBLIOGRÁFICAS</w:t>
             </w:r>
@@ -2064,7 +1811,7 @@
             </w:r>
             <w:r>
               <w:rPr>
-                <w:rStyle w:val="Enlacedelndice"/>
+                <w:rStyle w:val="IndexLink"/>
                 <w:vanish w:val="false"/>
               </w:rPr>
               <w:tab/>
@@ -2080,7 +1827,7 @@
         </w:p>
         <w:p>
           <w:pPr>
-            <w:pStyle w:val="Sumario1"/>
+            <w:pStyle w:val="TOC1"/>
             <w:rPr>
               <w:rFonts w:ascii="Calibri" w:hAnsi="Calibri" w:eastAsia="" w:cs="" w:asciiTheme="minorHAnsi" w:cstheme="minorBidi" w:eastAsiaTheme="minorEastAsia" w:hAnsiTheme="minorHAnsi"/>
               <w:bCs w:val="false"/>
@@ -2097,13 +1844,14 @@
             <w:r>
               <w:rPr>
                 <w:webHidden/>
-                <w:rStyle w:val="Enlacedelndice"/>
+                <w:rStyle w:val="IndexLink"/>
+                <w:vanish w:val="false"/>
               </w:rPr>
               <w:t>11.</w:t>
             </w:r>
             <w:r>
               <w:rPr>
-                <w:rStyle w:val="Enlacedelndice"/>
+                <w:rStyle w:val="IndexLink"/>
                 <w:rFonts w:eastAsia="" w:cs="" w:ascii="Calibri" w:hAnsi="Calibri" w:asciiTheme="minorHAnsi" w:cstheme="minorBidi" w:eastAsiaTheme="minorEastAsia" w:hAnsiTheme="minorHAnsi"/>
                 <w:bCs w:val="false"/>
                 <w:caps w:val="false"/>
@@ -2118,7 +1866,7 @@
             </w:r>
             <w:r>
               <w:rPr>
-                <w:rStyle w:val="Enlacedelndice"/>
+                <w:rStyle w:val="IndexLink"/>
               </w:rPr>
               <w:t>ANEXOS</w:t>
             </w:r>
@@ -2142,7 +1890,7 @@
             </w:r>
             <w:r>
               <w:rPr>
-                <w:rStyle w:val="Enlacedelndice"/>
+                <w:rStyle w:val="IndexLink"/>
                 <w:vanish w:val="false"/>
               </w:rPr>
               <w:tab/>
@@ -2158,7 +1906,7 @@
         </w:p>
         <w:p>
           <w:pPr>
-            <w:pStyle w:val="Sumario1"/>
+            <w:pStyle w:val="TOC1"/>
             <w:rPr/>
           </w:pPr>
           <w:r>
@@ -2194,53 +1942,53 @@
     </w:p>
     <w:p>
       <w:pPr>
-        <w:pStyle w:val="Ttulo1"/>
+        <w:pStyle w:val="Heading1"/>
+        <w:spacing w:before="0" w:after="280"/>
+        <w:rPr/>
+      </w:pPr>
+      <w:bookmarkStart w:id="0" w:name="_Toc192890108"/>
+      <w:r>
+        <w:rPr/>
+        <w:t>JUSTIFICACIÓN</w:t>
+      </w:r>
+      <w:bookmarkEnd w:id="0"/>
+    </w:p>
+    <w:p>
+      <w:pPr>
+        <w:pStyle w:val="BodyText"/>
+        <w:rPr/>
+      </w:pPr>
+      <w:r>
+        <w:rPr/>
+        <w:t>En un mundo cada vez más ocupado y lleno de distracciones, resulta fundamental contar con una herramienta que facilite la organización de las actividades diarias de manera eficiente y efectiva. La falta de organización puede conllevar fácilmente a la pérdida de tiempo en actividades poco productivas, desviándonos de nuestros objetivos y metas personales.</w:t>
+      </w:r>
+    </w:p>
+    <w:p>
+      <w:pPr>
+        <w:pStyle w:val="BodyText"/>
+        <w:rPr/>
+      </w:pPr>
+      <w:r>
+        <w:rPr/>
+        <w:t>Esta necesidad surge en situaciones donde se buscaba equilibrar la adquisición de nuevas habilidades, como aprender a programar tanto de forma académica como autodidacta, con otras actividades recreativas o sociales, como asistir al gimnasio o pasar tiempo con amigos.</w:t>
+      </w:r>
+    </w:p>
+    <w:p>
+      <w:pPr>
+        <w:pStyle w:val="BodyText"/>
+        <w:rPr/>
+      </w:pPr>
+      <w:r>
+        <w:rPr/>
+        <w:t>La inspiración proviene de obras como "Hábitos Atómicos" de James Clear, donde se destaca la importancia de desarrollar hábitos pequeños pero consistentes en el día a día para alcanzar metas personales y convertirse en la mejor versión de uno mismo. En este contexto, surge la idea de crear una aplicación que facilite la creación y seguimiento de nuevos hábitos, proporcionando una herramienta de organización más efectiva para el manejo de múltiples actividades.</w:t>
+      </w:r>
+    </w:p>
+    <w:p>
+      <w:pPr>
+        <w:pStyle w:val="Heading1"/>
         <w:spacing w:before="120" w:after="280"/>
         <w:rPr/>
       </w:pPr>
-      <w:bookmarkStart w:id="0" w:name="_Toc192890108"/>
-      <w:r>
-        <w:rPr/>
-        <w:t>JUSTIFICACIÓN</w:t>
-      </w:r>
-      <w:bookmarkEnd w:id="0"/>
-    </w:p>
-    <w:p>
-      <w:pPr>
-        <w:pStyle w:val="Cuerpodetexto"/>
-        <w:rPr/>
-      </w:pPr>
-      <w:r>
-        <w:rPr/>
-        <w:t>En un mundo cada vez más ocupado y lleno de distracciones, resulta fundamental contar con una herramienta que facilite la organización de las actividades diarias de manera eficiente y efectiva. La falta de organización puede conllevar fácilmente a la pérdida de tiempo en actividades poco productivas, desviándonos de nuestros objetivos y metas personales.</w:t>
-      </w:r>
-    </w:p>
-    <w:p>
-      <w:pPr>
-        <w:pStyle w:val="Cuerpodetexto"/>
-        <w:rPr/>
-      </w:pPr>
-      <w:r>
-        <w:rPr/>
-        <w:t>Esta necesidad surge en situaciones donde se buscaba equilibrar la adquisición de nuevas habilidades, como aprender a programar tanto de forma académica como autodidacta, con otras actividades recreativas o sociales, como asistir al gimnasio o pasar tiempo con amigos.</w:t>
-      </w:r>
-    </w:p>
-    <w:p>
-      <w:pPr>
-        <w:pStyle w:val="Cuerpodetexto"/>
-        <w:rPr/>
-      </w:pPr>
-      <w:r>
-        <w:rPr/>
-        <w:t>La inspiración proviene de obras como "Hábitos Atómicos" de James Clear, donde se destaca la importancia de desarrollar hábitos pequeños pero consistentes en el día a día para alcanzar metas personales y convertirse en la mejor versión de uno mismo. En este contexto, surge la idea de crear una aplicación que facilite la creación y seguimiento de nuevos hábitos, proporcionando una herramienta de organización más efectiva para el manejo de múltiples actividades.</w:t>
-      </w:r>
-    </w:p>
-    <w:p>
-      <w:pPr>
-        <w:pStyle w:val="Ttulo1"/>
-        <w:spacing w:before="120" w:after="280"/>
-        <w:rPr/>
-      </w:pPr>
       <w:bookmarkStart w:id="1" w:name="_Toc192890109"/>
       <w:r>
         <w:rPr/>
@@ -2250,12 +1998,12 @@
     </w:p>
     <w:p>
       <w:pPr>
-        <w:pStyle w:val="Cuerpodetexto"/>
-        <w:rPr/>
-      </w:pPr>
-      <w:r>
-        <w:rPr>
-          <w:rStyle w:val="Destacado"/>
+        <w:pStyle w:val="BodyText"/>
+        <w:rPr/>
+      </w:pPr>
+      <w:r>
+        <w:rPr>
+          <w:rStyle w:val="Emphasis"/>
           <w:i w:val="false"/>
           <w:iCs w:val="false"/>
           <w:szCs w:val="22"/>
@@ -2271,7 +2019,7 @@
     </w:p>
     <w:p>
       <w:pPr>
-        <w:pStyle w:val="Cuerpodetexto"/>
+        <w:pStyle w:val="BodyText"/>
         <w:rPr/>
       </w:pPr>
       <w:r>
@@ -2281,7 +2029,7 @@
     </w:p>
     <w:p>
       <w:pPr>
-        <w:pStyle w:val="Cuerpodetexto"/>
+        <w:pStyle w:val="BodyText"/>
         <w:rPr/>
       </w:pPr>
       <w:r>
@@ -2291,7 +2039,7 @@
     </w:p>
     <w:p>
       <w:pPr>
-        <w:pStyle w:val="Cuerpodetexto"/>
+        <w:pStyle w:val="BodyText"/>
         <w:rPr/>
       </w:pPr>
       <w:r>
@@ -2301,7 +2049,7 @@
     </w:p>
     <w:p>
       <w:pPr>
-        <w:pStyle w:val="Cuerpodetexto"/>
+        <w:pStyle w:val="BodyText"/>
         <w:rPr>
           <w:sz w:val="23"/>
         </w:rPr>
@@ -2313,7 +2061,7 @@
     </w:p>
     <w:p>
       <w:pPr>
-        <w:pStyle w:val="Ttulo1"/>
+        <w:pStyle w:val="Heading1"/>
         <w:spacing w:before="120" w:after="280"/>
         <w:rPr/>
       </w:pPr>
@@ -2331,21 +2079,21 @@
         <w:jc w:val="left"/>
         <w:rPr>
           <w:rFonts w:cs="Arial"/>
-          <w:color w:val="000000" w:themeColor="text1"/>
-          <w:sz w:val="22"/>
-        </w:rPr>
-      </w:pPr>
-      <w:r>
-        <w:rPr>
-          <w:rFonts w:cs="Arial"/>
-          <w:color w:val="000000" w:themeColor="text1"/>
-          <w:sz w:val="22"/>
-        </w:rPr>
-      </w:r>
-    </w:p>
-    <w:p>
-      <w:pPr>
-        <w:pStyle w:val="Ttulo1"/>
+          <w:color w:themeColor="text1" w:val="000000"/>
+          <w:sz w:val="22"/>
+        </w:rPr>
+      </w:pPr>
+      <w:r>
+        <w:rPr>
+          <w:rFonts w:cs="Arial"/>
+          <w:color w:themeColor="text1" w:val="000000"/>
+          <w:sz w:val="22"/>
+        </w:rPr>
+      </w:r>
+    </w:p>
+    <w:p>
+      <w:pPr>
+        <w:pStyle w:val="Heading1"/>
         <w:spacing w:before="120" w:after="280"/>
         <w:rPr/>
       </w:pPr>
@@ -2458,7 +2206,7 @@
     </w:p>
     <w:p>
       <w:pPr>
-        <w:pStyle w:val="Ttulo1"/>
+        <w:pStyle w:val="Heading1"/>
         <w:spacing w:before="120" w:after="280"/>
         <w:rPr/>
       </w:pPr>
@@ -2475,12 +2223,11 @@
         <w:spacing w:before="0" w:after="0"/>
         <w:rPr>
           <w:rFonts w:cs="Arial"/>
-          <w:b/>
           <w:b/>
           <w:bCs/>
           <w:i/>
           <w:i/>
-          <w:color w:val="7F7F7F" w:themeColor="text1" w:themeTint="80"/>
+          <w:color w:themeColor="text1" w:themeTint="80" w:val="7F7F7F"/>
           <w:sz w:val="22"/>
           <w:shd w:fill="FFFFFF" w:val="clear"/>
         </w:rPr>
@@ -2491,7 +2238,7 @@
           <w:b/>
           <w:bCs/>
           <w:i/>
-          <w:color w:val="7F7F7F" w:themeColor="text1" w:themeTint="80"/>
+          <w:color w:themeColor="text1" w:themeTint="80" w:val="7F7F7F"/>
           <w:sz w:val="22"/>
           <w:shd w:fill="FFFFFF" w:val="clear"/>
         </w:rPr>
@@ -2499,8 +2246,7 @@
     </w:p>
     <w:p>
       <w:pPr>
-        <w:pStyle w:val="Ttulo2"/>
-        <w:ind w:left="720" w:hanging="0"/>
+        <w:pStyle w:val="Heading2"/>
         <w:rPr/>
       </w:pPr>
       <w:bookmarkStart w:id="5" w:name="_Toc192890113"/>
@@ -2509,6 +2255,630 @@
         <w:t>5.1. METODOLOGÍA</w:t>
       </w:r>
       <w:bookmarkEnd w:id="5"/>
+    </w:p>
+    <w:p>
+      <w:pPr>
+        <w:pStyle w:val="BodyText"/>
+        <w:rPr>
+          <w:rFonts w:cs="Arial"/>
+          <w:b w:val="false"/>
+          <w:bCs w:val="false"/>
+          <w:color w:val="000000"/>
+          <w:sz w:val="22"/>
+          <w:shd w:fill="FFFFFF" w:val="clear"/>
+        </w:rPr>
+      </w:pPr>
+      <w:r>
+        <w:rPr/>
+        <w:t xml:space="preserve">La metodología empleada fue la del método cascada, en la que se estableció una serie de tareas antes de iniciar el proceso de desarrollo de la aplicación. Durante este proceso, era necesario completar cada tarea antes de avanzar a la siguiente. </w:t>
+      </w:r>
+    </w:p>
+    <w:p>
+      <w:pPr>
+        <w:pStyle w:val="Heading2"/>
+        <w:rPr/>
+      </w:pPr>
+      <w:bookmarkStart w:id="6" w:name="_Toc192890114"/>
+      <w:r>
+        <w:rPr/>
+        <w:t>5.2. TECNOLOGÍAS</w:t>
+      </w:r>
+      <w:bookmarkEnd w:id="6"/>
+    </w:p>
+    <w:p>
+      <w:pPr>
+        <w:pStyle w:val="ListParagraph"/>
+        <w:spacing w:before="0" w:after="120"/>
+        <w:contextualSpacing w:val="false"/>
+        <w:rPr>
+          <w:rFonts w:eastAsia="Times New Roman" w:cs="Arial"/>
+          <w:b/>
+          <w:bCs/>
+          <w:sz w:val="22"/>
+          <w:lang w:eastAsia="es-ES_tradnl"/>
+        </w:rPr>
+      </w:pPr>
+      <w:r>
+        <w:rPr>
+          <w:rFonts w:eastAsia="Times New Roman" w:cs="Arial"/>
+          <w:b/>
+          <w:bCs/>
+          <w:sz w:val="22"/>
+          <w:lang w:eastAsia="es-ES_tradnl"/>
+        </w:rPr>
+      </w:r>
+    </w:p>
+    <w:p>
+      <w:pPr>
+        <w:pStyle w:val="Heading2"/>
+        <w:rPr/>
+      </w:pPr>
+      <w:bookmarkStart w:id="7" w:name="_Toc192890115"/>
+      <w:r>
+        <w:rPr/>
+        <w:t>5.3. PROTOTIPADO Y USABILIDAD</w:t>
+      </w:r>
+      <w:bookmarkEnd w:id="7"/>
+    </w:p>
+    <w:p>
+      <w:pPr>
+        <w:pStyle w:val="ListParagraph"/>
+        <w:spacing w:before="0" w:after="120"/>
+        <w:contextualSpacing w:val="false"/>
+        <w:rPr>
+          <w:rFonts w:eastAsia="Times New Roman" w:cs="Arial"/>
+          <w:b/>
+          <w:bCs/>
+          <w:sz w:val="22"/>
+          <w:lang w:eastAsia="es-ES_tradnl"/>
+        </w:rPr>
+      </w:pPr>
+      <w:r>
+        <w:rPr>
+          <w:rFonts w:eastAsia="Times New Roman" w:cs="Arial"/>
+          <w:b/>
+          <w:bCs/>
+          <w:sz w:val="22"/>
+          <w:lang w:eastAsia="es-ES_tradnl"/>
+        </w:rPr>
+      </w:r>
+    </w:p>
+    <w:p>
+      <w:pPr>
+        <w:pStyle w:val="Heading2"/>
+        <w:rPr/>
+      </w:pPr>
+      <w:bookmarkStart w:id="8" w:name="_Toc192890116"/>
+      <w:r>
+        <w:rPr/>
+        <w:t>5.4. MODELADO DE DATOS</w:t>
+      </w:r>
+      <w:bookmarkEnd w:id="8"/>
+    </w:p>
+    <w:p>
+      <w:pPr>
+        <w:pStyle w:val="ListParagraph"/>
+        <w:spacing w:before="0" w:after="120"/>
+        <w:contextualSpacing w:val="false"/>
+        <w:rPr>
+          <w:rFonts w:eastAsia="Times New Roman" w:cs="Arial"/>
+          <w:b/>
+          <w:bCs/>
+          <w:sz w:val="22"/>
+          <w:lang w:eastAsia="es-ES_tradnl"/>
+        </w:rPr>
+      </w:pPr>
+      <w:r>
+        <w:rPr>
+          <w:rFonts w:eastAsia="Times New Roman" w:cs="Arial"/>
+          <w:b/>
+          <w:bCs/>
+          <w:sz w:val="22"/>
+          <w:lang w:eastAsia="es-ES_tradnl"/>
+        </w:rPr>
+      </w:r>
+    </w:p>
+    <w:p>
+      <w:pPr>
+        <w:pStyle w:val="Heading2"/>
+        <w:rPr/>
+      </w:pPr>
+      <w:bookmarkStart w:id="9" w:name="_Toc192890117"/>
+      <w:r>
+        <w:rPr/>
+        <w:t>5.5. SEGURIDAD Y AUTENTICACIÓN</w:t>
+      </w:r>
+      <w:bookmarkEnd w:id="9"/>
+    </w:p>
+    <w:p>
+      <w:pPr>
+        <w:pStyle w:val="ListParagraph"/>
+        <w:spacing w:before="0" w:after="120"/>
+        <w:contextualSpacing w:val="false"/>
+        <w:rPr>
+          <w:rFonts w:eastAsia="Times New Roman" w:cs="Arial"/>
+          <w:b/>
+          <w:bCs/>
+          <w:sz w:val="22"/>
+          <w:lang w:eastAsia="es-ES_tradnl"/>
+        </w:rPr>
+      </w:pPr>
+      <w:r>
+        <w:rPr>
+          <w:rFonts w:eastAsia="Times New Roman" w:cs="Arial"/>
+          <w:b/>
+          <w:bCs/>
+          <w:sz w:val="22"/>
+          <w:lang w:eastAsia="es-ES_tradnl"/>
+        </w:rPr>
+      </w:r>
+    </w:p>
+    <w:p>
+      <w:pPr>
+        <w:pStyle w:val="Heading2"/>
+        <w:rPr/>
+      </w:pPr>
+      <w:bookmarkStart w:id="10" w:name="_Toc192890118"/>
+      <w:r>
+        <w:rPr/>
+        <w:t>5.6. DISEÑO E IMPLEMENTACIÓN</w:t>
+      </w:r>
+      <w:bookmarkEnd w:id="10"/>
+    </w:p>
+    <w:p>
+      <w:pPr>
+        <w:pStyle w:val="ListParagraph"/>
+        <w:spacing w:before="0" w:after="120"/>
+        <w:contextualSpacing w:val="false"/>
+        <w:rPr>
+          <w:rFonts w:eastAsia="Times New Roman" w:cs="Arial"/>
+          <w:b/>
+          <w:bCs/>
+          <w:sz w:val="22"/>
+          <w:lang w:eastAsia="es-ES_tradnl"/>
+        </w:rPr>
+      </w:pPr>
+      <w:r>
+        <w:rPr>
+          <w:rFonts w:eastAsia="Times New Roman" w:cs="Arial"/>
+          <w:b/>
+          <w:bCs/>
+          <w:sz w:val="22"/>
+          <w:lang w:eastAsia="es-ES_tradnl"/>
+        </w:rPr>
+      </w:r>
+    </w:p>
+    <w:p>
+      <w:pPr>
+        <w:pStyle w:val="Heading2"/>
+        <w:rPr/>
+      </w:pPr>
+      <w:bookmarkStart w:id="11" w:name="_Toc192890119"/>
+      <w:r>
+        <w:rPr/>
+        <w:t>5.7. PRUEBAS Y CALIDAD DEL SOFTWARE</w:t>
+      </w:r>
+      <w:bookmarkEnd w:id="11"/>
+    </w:p>
+    <w:p>
+      <w:pPr>
+        <w:pStyle w:val="ListParagraph"/>
+        <w:spacing w:before="0" w:after="120"/>
+        <w:contextualSpacing w:val="false"/>
+        <w:rPr>
+          <w:rFonts w:eastAsia="Times New Roman" w:cs="Arial"/>
+          <w:b/>
+          <w:bCs/>
+          <w:sz w:val="22"/>
+          <w:lang w:eastAsia="es-ES_tradnl"/>
+        </w:rPr>
+      </w:pPr>
+      <w:r>
+        <w:rPr>
+          <w:rFonts w:eastAsia="Times New Roman" w:cs="Arial"/>
+          <w:b/>
+          <w:bCs/>
+          <w:sz w:val="22"/>
+          <w:lang w:eastAsia="es-ES_tradnl"/>
+        </w:rPr>
+      </w:r>
+    </w:p>
+    <w:p>
+      <w:pPr>
+        <w:pStyle w:val="Heading1"/>
+        <w:spacing w:before="120" w:after="280"/>
+        <w:rPr/>
+      </w:pPr>
+      <w:bookmarkStart w:id="12" w:name="_Toc192890120"/>
+      <w:r>
+        <w:rPr/>
+        <w:t>DESPLIEGUE DEL PRODUCTO</w:t>
+      </w:r>
+      <w:bookmarkEnd w:id="12"/>
+    </w:p>
+    <w:p>
+      <w:pPr>
+        <w:pStyle w:val="ListParagraph"/>
+        <w:spacing w:before="0" w:after="120"/>
+        <w:contextualSpacing w:val="false"/>
+        <w:rPr>
+          <w:rFonts w:eastAsia="Times New Roman" w:cs="Arial"/>
+          <w:b/>
+          <w:bCs/>
+          <w:sz w:val="22"/>
+          <w:lang w:eastAsia="es-ES_tradnl"/>
+        </w:rPr>
+      </w:pPr>
+      <w:r>
+        <w:rPr>
+          <w:rFonts w:eastAsia="Times New Roman" w:cs="Arial"/>
+          <w:b/>
+          <w:bCs/>
+          <w:sz w:val="22"/>
+          <w:lang w:eastAsia="es-ES_tradnl"/>
+        </w:rPr>
+      </w:r>
+    </w:p>
+    <w:p>
+      <w:pPr>
+        <w:pStyle w:val="Heading1"/>
+        <w:spacing w:before="120" w:after="280"/>
+        <w:rPr/>
+      </w:pPr>
+      <w:bookmarkStart w:id="13" w:name="_Toc192890121"/>
+      <w:r>
+        <w:rPr/>
+        <w:t>PRESUPUESTO, RIESGOS, VIABILIDAD</w:t>
+      </w:r>
+      <w:bookmarkEnd w:id="13"/>
+    </w:p>
+    <w:p>
+      <w:pPr>
+        <w:pStyle w:val="BodyText"/>
+        <w:rPr>
+          <w:rFonts w:eastAsia="Times New Roman" w:cs="Arial"/>
+          <w:b/>
+          <w:bCs/>
+          <w:sz w:val="22"/>
+          <w:lang w:eastAsia="es-ES_tradnl"/>
+        </w:rPr>
+      </w:pPr>
+      <w:r>
+        <w:rPr/>
+        <w:t>PRESUPUESTO</w:t>
+      </w:r>
+    </w:p>
+    <w:p>
+      <w:pPr>
+        <w:pStyle w:val="BodyText"/>
+        <w:rPr>
+          <w:rFonts w:eastAsia="Times New Roman" w:cs="Arial"/>
+          <w:b/>
+          <w:bCs/>
+          <w:sz w:val="22"/>
+          <w:lang w:eastAsia="es-ES_tradnl"/>
+        </w:rPr>
+      </w:pPr>
+      <w:r>
+        <w:rPr/>
+        <w:t>Horas de trabajo estimadas</w:t>
+      </w:r>
+    </w:p>
+    <w:p>
+      <w:pPr>
+        <w:pStyle w:val="BodyText"/>
+        <w:rPr>
+          <w:rFonts w:eastAsia="Times New Roman" w:cs="Arial"/>
+          <w:b/>
+          <w:bCs/>
+          <w:sz w:val="22"/>
+          <w:lang w:eastAsia="es-ES_tradnl"/>
+        </w:rPr>
+      </w:pPr>
+      <w:r>
+        <w:rPr/>
+        <w:t>1. Diseño</w:t>
+      </w:r>
+    </w:p>
+    <w:p>
+      <w:pPr>
+        <w:pStyle w:val="BodyText"/>
+        <w:rPr>
+          <w:rFonts w:eastAsia="Times New Roman" w:cs="Arial"/>
+          <w:b/>
+          <w:bCs/>
+          <w:sz w:val="22"/>
+          <w:lang w:eastAsia="es-ES_tradnl"/>
+        </w:rPr>
+      </w:pPr>
+      <w:r>
+        <w:rPr/>
+        <w:tab/>
+        <w:t>• Diseño deInterfaz de Usuario(UI) y Experiencia de Usuario(UX):25h</w:t>
+      </w:r>
+    </w:p>
+    <w:p>
+      <w:pPr>
+        <w:pStyle w:val="BodyText"/>
+        <w:rPr>
+          <w:rFonts w:eastAsia="Times New Roman" w:cs="Arial"/>
+          <w:b/>
+          <w:bCs/>
+          <w:sz w:val="22"/>
+          <w:lang w:eastAsia="es-ES_tradnl"/>
+        </w:rPr>
+      </w:pPr>
+      <w:r>
+        <w:rPr/>
+        <w:t>2. Desarrollo</w:t>
+      </w:r>
+    </w:p>
+    <w:p>
+      <w:pPr>
+        <w:pStyle w:val="BodyText"/>
+        <w:rPr>
+          <w:rFonts w:eastAsia="Times New Roman" w:cs="Arial"/>
+          <w:b/>
+          <w:bCs/>
+          <w:sz w:val="22"/>
+          <w:lang w:eastAsia="es-ES_tradnl"/>
+        </w:rPr>
+      </w:pPr>
+      <w:r>
+        <w:rPr>
+          <w:b w:val="false"/>
+          <w:strike w:val="false"/>
+          <w:dstrike w:val="false"/>
+          <w:sz w:val="23"/>
+          <w:u w:val="none"/>
+        </w:rPr>
+        <w:tab/>
+        <w:t>• Desarrollo Frontend (Interfaz del Usuario):</w:t>
+      </w:r>
+      <w:r>
+        <w:rPr>
+          <w:b/>
+          <w:strike w:val="false"/>
+          <w:dstrike w:val="false"/>
+          <w:sz w:val="23"/>
+          <w:u w:val="none"/>
+        </w:rPr>
+        <w:t>25h</w:t>
+      </w:r>
+    </w:p>
+    <w:p>
+      <w:pPr>
+        <w:pStyle w:val="BodyText"/>
+        <w:rPr>
+          <w:rFonts w:eastAsia="Times New Roman" w:cs="Arial"/>
+          <w:b/>
+          <w:bCs/>
+          <w:sz w:val="22"/>
+          <w:lang w:eastAsia="es-ES_tradnl"/>
+        </w:rPr>
+      </w:pPr>
+      <w:r>
+        <w:rPr/>
+        <w:tab/>
+        <w:t>• Desarrollo Backend(Servidor y BasedeDatos):</w:t>
+      </w:r>
+      <w:r>
+        <w:rPr>
+          <w:b/>
+          <w:bCs/>
+        </w:rPr>
+        <w:t>15h</w:t>
+      </w:r>
+    </w:p>
+    <w:p>
+      <w:pPr>
+        <w:pStyle w:val="BodyText"/>
+        <w:rPr>
+          <w:rFonts w:eastAsia="Times New Roman" w:cs="Arial"/>
+          <w:b/>
+          <w:bCs/>
+          <w:sz w:val="22"/>
+          <w:lang w:eastAsia="es-ES_tradnl"/>
+        </w:rPr>
+      </w:pPr>
+      <w:r>
+        <w:rPr/>
+        <w:tab/>
+        <w:t xml:space="preserve">• Integración y Sincronización de Datos: </w:t>
+      </w:r>
+      <w:r>
+        <w:rPr>
+          <w:b/>
+          <w:bCs/>
+        </w:rPr>
+        <w:t>15h</w:t>
+      </w:r>
+    </w:p>
+    <w:p>
+      <w:pPr>
+        <w:pStyle w:val="BodyText"/>
+        <w:rPr>
+          <w:rFonts w:eastAsia="Times New Roman" w:cs="Arial"/>
+          <w:b/>
+          <w:bCs/>
+          <w:sz w:val="22"/>
+          <w:lang w:eastAsia="es-ES_tradnl"/>
+        </w:rPr>
+      </w:pPr>
+      <w:r>
+        <w:rPr/>
+        <w:t>3. Pruebas y Calidad</w:t>
+      </w:r>
+    </w:p>
+    <w:p>
+      <w:pPr>
+        <w:pStyle w:val="BodyText"/>
+        <w:rPr>
+          <w:rFonts w:eastAsia="Times New Roman" w:cs="Arial"/>
+          <w:b/>
+          <w:bCs/>
+          <w:sz w:val="22"/>
+          <w:lang w:eastAsia="es-ES_tradnl"/>
+        </w:rPr>
+      </w:pPr>
+      <w:r>
+        <w:rPr/>
+        <w:tab/>
+        <w:t xml:space="preserve">• Pruebas deFuncionalidad: </w:t>
+      </w:r>
+      <w:r>
+        <w:rPr>
+          <w:b/>
+          <w:bCs/>
+        </w:rPr>
+        <w:t>30h</w:t>
+      </w:r>
+    </w:p>
+    <w:p>
+      <w:pPr>
+        <w:pStyle w:val="BodyText"/>
+        <w:rPr>
+          <w:rFonts w:eastAsia="Times New Roman" w:cs="Arial"/>
+          <w:b/>
+          <w:bCs/>
+          <w:sz w:val="22"/>
+          <w:lang w:eastAsia="es-ES_tradnl"/>
+        </w:rPr>
+      </w:pPr>
+      <w:r>
+        <w:rPr/>
+        <w:tab/>
+        <w:t xml:space="preserve">• Pruebas deCompatibilidady Rendimiento: </w:t>
+      </w:r>
+      <w:r>
+        <w:rPr>
+          <w:b/>
+          <w:bCs/>
+        </w:rPr>
+        <w:t>20h</w:t>
+      </w:r>
+    </w:p>
+    <w:p>
+      <w:pPr>
+        <w:pStyle w:val="BodyText"/>
+        <w:rPr>
+          <w:rFonts w:eastAsia="Times New Roman" w:cs="Arial"/>
+          <w:b/>
+          <w:bCs/>
+          <w:sz w:val="22"/>
+          <w:lang w:eastAsia="es-ES_tradnl"/>
+        </w:rPr>
+      </w:pPr>
+      <w:r>
+        <w:rPr/>
+        <w:tab/>
+        <w:t xml:space="preserve">• CorreccióndeErrores y Optimización: </w:t>
+      </w:r>
+      <w:r>
+        <w:rPr>
+          <w:b/>
+          <w:bCs/>
+        </w:rPr>
+        <w:t>30h</w:t>
+      </w:r>
+    </w:p>
+    <w:p>
+      <w:pPr>
+        <w:pStyle w:val="BodyText"/>
+        <w:rPr>
+          <w:b w:val="false"/>
+          <w:strike w:val="false"/>
+          <w:dstrike w:val="false"/>
+          <w:sz w:val="23"/>
+          <w:u w:val="none"/>
+        </w:rPr>
+      </w:pPr>
+      <w:r>
+        <w:rPr>
+          <w:b w:val="false"/>
+          <w:strike w:val="false"/>
+          <w:dstrike w:val="false"/>
+          <w:sz w:val="23"/>
+          <w:u w:val="none"/>
+        </w:rPr>
+      </w:r>
+    </w:p>
+    <w:p>
+      <w:pPr>
+        <w:pStyle w:val="BodyText"/>
+        <w:rPr>
+          <w:rFonts w:eastAsia="Times New Roman" w:cs="Arial"/>
+          <w:b/>
+          <w:bCs/>
+          <w:sz w:val="22"/>
+          <w:lang w:eastAsia="es-ES_tradnl"/>
+        </w:rPr>
+      </w:pPr>
+      <w:r>
+        <w:rPr>
+          <w:b/>
+          <w:strike w:val="false"/>
+          <w:dstrike w:val="false"/>
+          <w:sz w:val="28"/>
+          <w:u w:val="none"/>
+        </w:rPr>
+        <w:t>Presupuesto Total:</w:t>
+      </w:r>
+    </w:p>
+    <w:p>
+      <w:pPr>
+        <w:pStyle w:val="BodyText"/>
+        <w:rPr>
+          <w:rFonts w:eastAsia="Times New Roman" w:cs="Arial"/>
+          <w:b/>
+          <w:bCs/>
+          <w:sz w:val="22"/>
+          <w:lang w:eastAsia="es-ES_tradnl"/>
+        </w:rPr>
+      </w:pPr>
+      <w:r>
+        <w:rPr>
+          <w:b/>
+          <w:strike w:val="false"/>
+          <w:dstrike w:val="false"/>
+          <w:sz w:val="28"/>
+          <w:u w:val="none"/>
+        </w:rPr>
+        <w:tab/>
+      </w:r>
+      <w:r>
+        <w:rPr>
+          <w:b w:val="false"/>
+          <w:strike w:val="false"/>
+          <w:dstrike w:val="false"/>
+          <w:sz w:val="23"/>
+          <w:u w:val="none"/>
+        </w:rPr>
+        <w:t xml:space="preserve">• 200hx 14,5€/h= </w:t>
+      </w:r>
+      <w:r>
+        <w:rPr>
+          <w:b/>
+          <w:strike w:val="false"/>
+          <w:dstrike w:val="false"/>
+          <w:sz w:val="23"/>
+          <w:u w:val="none"/>
+        </w:rPr>
+        <w:t>2288€</w:t>
+      </w:r>
+    </w:p>
+    <w:p>
+      <w:pPr>
+        <w:pStyle w:val="Heading1"/>
+        <w:spacing w:before="120" w:after="280"/>
+        <w:rPr/>
+      </w:pPr>
+      <w:bookmarkStart w:id="14" w:name="_Toc192890122"/>
+      <w:r>
+        <w:rPr/>
+        <w:t>DIFICULTADES ENCONTRADAS Y RESOLUCIÓN</w:t>
+      </w:r>
+      <w:bookmarkEnd w:id="14"/>
     </w:p>
     <w:p>
       <w:pPr>
@@ -2518,11 +2888,10 @@
         <w:suppressAutoHyphens w:val="true"/>
         <w:bidi w:val="0"/>
         <w:spacing w:lineRule="auto" w:line="360" w:before="0" w:after="0"/>
-        <w:ind w:left="624" w:right="0" w:hanging="0"/>
+        <w:ind w:hanging="0" w:left="624" w:right="0"/>
         <w:jc w:val="both"/>
         <w:rPr>
           <w:rFonts w:cs="Arial"/>
-          <w:b w:val="false"/>
           <w:b w:val="false"/>
           <w:bCs w:val="false"/>
           <w:color w:val="000000"/>
@@ -2539,660 +2908,8 @@
           <w:sz w:val="22"/>
           <w:shd w:fill="FFFFFF" w:val="clear"/>
         </w:rPr>
-        <w:t xml:space="preserve">La metodología empleada fue la del método cascada, en la que se estableció una serie de tareas antes de iniciar el proceso de desarrollo de la aplicación. Durante este proceso, era necesario completar cada tarea antes de avanzar a la siguiente. </w:t>
-      </w:r>
-    </w:p>
-    <w:p>
-      <w:pPr>
-        <w:pStyle w:val="Ttulo2"/>
-        <w:ind w:left="720" w:hanging="0"/>
-        <w:rPr/>
-      </w:pPr>
-      <w:bookmarkStart w:id="6" w:name="_Toc192890114"/>
-      <w:r>
-        <w:rPr/>
-        <w:t>5.2. TECNOLOGÍAS</w:t>
-      </w:r>
-      <w:bookmarkEnd w:id="6"/>
-    </w:p>
-    <w:p>
-      <w:pPr>
-        <w:pStyle w:val="ListParagraph"/>
-        <w:spacing w:before="0" w:after="120"/>
-        <w:contextualSpacing w:val="false"/>
-        <w:rPr>
-          <w:rFonts w:eastAsia="Times New Roman" w:cs="Arial"/>
-          <w:b/>
-          <w:b/>
-          <w:bCs/>
-          <w:sz w:val="22"/>
-          <w:lang w:eastAsia="es-ES_tradnl"/>
-        </w:rPr>
-      </w:pPr>
-      <w:r>
-        <w:rPr>
-          <w:rFonts w:eastAsia="Times New Roman" w:cs="Arial"/>
-          <w:b/>
-          <w:bCs/>
-          <w:sz w:val="22"/>
-          <w:lang w:eastAsia="es-ES_tradnl"/>
-        </w:rPr>
-      </w:r>
-    </w:p>
-    <w:p>
-      <w:pPr>
-        <w:pStyle w:val="Ttulo2"/>
-        <w:ind w:left="720" w:hanging="0"/>
-        <w:rPr/>
-      </w:pPr>
-      <w:bookmarkStart w:id="7" w:name="_Toc192890115"/>
-      <w:r>
-        <w:rPr/>
-        <w:t>5.3. PROTOTIPADO Y USABILIDAD</w:t>
-      </w:r>
-      <w:bookmarkEnd w:id="7"/>
-    </w:p>
-    <w:p>
-      <w:pPr>
-        <w:pStyle w:val="ListParagraph"/>
-        <w:spacing w:before="0" w:after="120"/>
-        <w:contextualSpacing w:val="false"/>
-        <w:rPr>
-          <w:rFonts w:eastAsia="Times New Roman" w:cs="Arial"/>
-          <w:b/>
-          <w:b/>
-          <w:bCs/>
-          <w:sz w:val="22"/>
-          <w:lang w:eastAsia="es-ES_tradnl"/>
-        </w:rPr>
-      </w:pPr>
-      <w:r>
-        <w:rPr>
-          <w:rFonts w:eastAsia="Times New Roman" w:cs="Arial"/>
-          <w:b/>
-          <w:bCs/>
-          <w:sz w:val="22"/>
-          <w:lang w:eastAsia="es-ES_tradnl"/>
-        </w:rPr>
-      </w:r>
-    </w:p>
-    <w:p>
-      <w:pPr>
-        <w:pStyle w:val="Ttulo2"/>
-        <w:ind w:left="720" w:hanging="0"/>
-        <w:rPr/>
-      </w:pPr>
-      <w:bookmarkStart w:id="8" w:name="_Toc192890116"/>
-      <w:r>
-        <w:rPr/>
-        <w:t>5.4. MODELADO DE DATOS</w:t>
-      </w:r>
-      <w:bookmarkEnd w:id="8"/>
-    </w:p>
-    <w:p>
-      <w:pPr>
-        <w:pStyle w:val="ListParagraph"/>
-        <w:spacing w:before="0" w:after="120"/>
-        <w:contextualSpacing w:val="false"/>
-        <w:rPr>
-          <w:rFonts w:eastAsia="Times New Roman" w:cs="Arial"/>
-          <w:b/>
-          <w:b/>
-          <w:bCs/>
-          <w:sz w:val="22"/>
-          <w:lang w:eastAsia="es-ES_tradnl"/>
-        </w:rPr>
-      </w:pPr>
-      <w:r>
-        <w:rPr>
-          <w:rFonts w:eastAsia="Times New Roman" w:cs="Arial"/>
-          <w:b/>
-          <w:bCs/>
-          <w:sz w:val="22"/>
-          <w:lang w:eastAsia="es-ES_tradnl"/>
-        </w:rPr>
-      </w:r>
-    </w:p>
-    <w:p>
-      <w:pPr>
-        <w:pStyle w:val="Ttulo2"/>
-        <w:ind w:left="720" w:hanging="0"/>
-        <w:rPr/>
-      </w:pPr>
-      <w:bookmarkStart w:id="9" w:name="_Toc192890117"/>
-      <w:r>
-        <w:rPr/>
-        <w:t>5.5. SEGURIDAD Y AUTENTICACIÓN</w:t>
-      </w:r>
-      <w:bookmarkEnd w:id="9"/>
-    </w:p>
-    <w:p>
-      <w:pPr>
-        <w:pStyle w:val="ListParagraph"/>
-        <w:spacing w:before="0" w:after="120"/>
-        <w:contextualSpacing w:val="false"/>
-        <w:rPr>
-          <w:rFonts w:eastAsia="Times New Roman" w:cs="Arial"/>
-          <w:b/>
-          <w:b/>
-          <w:bCs/>
-          <w:sz w:val="22"/>
-          <w:lang w:eastAsia="es-ES_tradnl"/>
-        </w:rPr>
-      </w:pPr>
-      <w:r>
-        <w:rPr>
-          <w:rFonts w:eastAsia="Times New Roman" w:cs="Arial"/>
-          <w:b/>
-          <w:bCs/>
-          <w:sz w:val="22"/>
-          <w:lang w:eastAsia="es-ES_tradnl"/>
-        </w:rPr>
-      </w:r>
-    </w:p>
-    <w:p>
-      <w:pPr>
-        <w:pStyle w:val="Ttulo2"/>
-        <w:ind w:left="720" w:hanging="0"/>
-        <w:rPr/>
-      </w:pPr>
-      <w:bookmarkStart w:id="10" w:name="_Toc192890118"/>
-      <w:r>
-        <w:rPr/>
-        <w:t>5.6. DISEÑO E IMPLEMENTACIÓN</w:t>
-      </w:r>
-      <w:bookmarkEnd w:id="10"/>
-    </w:p>
-    <w:p>
-      <w:pPr>
-        <w:pStyle w:val="ListParagraph"/>
-        <w:spacing w:before="0" w:after="120"/>
-        <w:contextualSpacing w:val="false"/>
-        <w:rPr>
-          <w:rFonts w:eastAsia="Times New Roman" w:cs="Arial"/>
-          <w:b/>
-          <w:b/>
-          <w:bCs/>
-          <w:sz w:val="22"/>
-          <w:lang w:eastAsia="es-ES_tradnl"/>
-        </w:rPr>
-      </w:pPr>
-      <w:r>
-        <w:rPr>
-          <w:rFonts w:eastAsia="Times New Roman" w:cs="Arial"/>
-          <w:b/>
-          <w:bCs/>
-          <w:sz w:val="22"/>
-          <w:lang w:eastAsia="es-ES_tradnl"/>
-        </w:rPr>
-      </w:r>
-    </w:p>
-    <w:p>
-      <w:pPr>
-        <w:pStyle w:val="Ttulo2"/>
-        <w:ind w:left="720" w:hanging="0"/>
-        <w:rPr/>
-      </w:pPr>
-      <w:bookmarkStart w:id="11" w:name="_Toc192890119"/>
-      <w:r>
-        <w:rPr/>
-        <w:t>5.7. PRUEBAS Y CALIDAD DEL SOFTWARE</w:t>
-      </w:r>
-      <w:bookmarkEnd w:id="11"/>
-    </w:p>
-    <w:p>
-      <w:pPr>
-        <w:pStyle w:val="ListParagraph"/>
-        <w:spacing w:before="0" w:after="120"/>
-        <w:contextualSpacing w:val="false"/>
-        <w:rPr>
-          <w:rFonts w:eastAsia="Times New Roman" w:cs="Arial"/>
-          <w:b/>
-          <w:b/>
-          <w:bCs/>
-          <w:sz w:val="22"/>
-          <w:lang w:eastAsia="es-ES_tradnl"/>
-        </w:rPr>
-      </w:pPr>
-      <w:r>
-        <w:rPr>
-          <w:rFonts w:eastAsia="Times New Roman" w:cs="Arial"/>
-          <w:b/>
-          <w:bCs/>
-          <w:sz w:val="22"/>
-          <w:lang w:eastAsia="es-ES_tradnl"/>
-        </w:rPr>
-      </w:r>
-    </w:p>
-    <w:p>
-      <w:pPr>
-        <w:pStyle w:val="Ttulo1"/>
-        <w:spacing w:before="120" w:after="280"/>
-        <w:rPr/>
-      </w:pPr>
-      <w:bookmarkStart w:id="12" w:name="_Toc192890120"/>
-      <w:r>
-        <w:rPr/>
-        <w:t>DESPLIEGUE DEL PRODUCTO</w:t>
-      </w:r>
-      <w:bookmarkEnd w:id="12"/>
-    </w:p>
-    <w:p>
-      <w:pPr>
-        <w:pStyle w:val="ListParagraph"/>
-        <w:spacing w:before="0" w:after="120"/>
-        <w:contextualSpacing w:val="false"/>
-        <w:rPr>
-          <w:rFonts w:eastAsia="Times New Roman" w:cs="Arial"/>
-          <w:b/>
-          <w:b/>
-          <w:bCs/>
-          <w:sz w:val="22"/>
-          <w:lang w:eastAsia="es-ES_tradnl"/>
-        </w:rPr>
-      </w:pPr>
-      <w:r>
-        <w:rPr>
-          <w:rFonts w:eastAsia="Times New Roman" w:cs="Arial"/>
-          <w:b/>
-          <w:bCs/>
-          <w:sz w:val="22"/>
-          <w:lang w:eastAsia="es-ES_tradnl"/>
-        </w:rPr>
-      </w:r>
-    </w:p>
-    <w:p>
-      <w:pPr>
-        <w:pStyle w:val="Ttulo1"/>
-        <w:spacing w:before="120" w:after="280"/>
-        <w:rPr/>
-      </w:pPr>
-      <w:bookmarkStart w:id="13" w:name="_Toc192890121"/>
-      <w:r>
-        <w:rPr/>
-        <w:t>PRESUPUESTO, RIESGOS, VIABILIDAD</w:t>
-      </w:r>
-      <w:bookmarkEnd w:id="13"/>
-    </w:p>
-    <w:p>
-      <w:pPr>
-        <w:pStyle w:val="Default"/>
-        <w:spacing w:lineRule="atLeast" w:line="188"/>
-        <w:ind w:left="2985" w:hanging="0"/>
-        <w:jc w:val="both"/>
-        <w:rPr>
-          <w:rFonts w:eastAsia="Times New Roman" w:cs="Arial"/>
-          <w:b/>
-          <w:b/>
-          <w:bCs/>
-          <w:sz w:val="22"/>
-          <w:lang w:eastAsia="es-ES_tradnl"/>
-        </w:rPr>
-      </w:pPr>
-      <w:r>
-        <w:rPr>
-          <w:color w:val="B90C2E"/>
-          <w:sz w:val="16"/>
-        </w:rPr>
-        <w:t>NEILADRIANMOLINAARELLANOTASKCRAFT</w:t>
-      </w:r>
-    </w:p>
-    <w:p>
-      <w:pPr>
-        <w:pStyle w:val="Cuerpodetexto"/>
-        <w:rPr>
-          <w:rFonts w:eastAsia="Times New Roman" w:cs="Arial"/>
-          <w:b/>
-          <w:b/>
-          <w:bCs/>
-          <w:sz w:val="22"/>
-          <w:lang w:eastAsia="es-ES_tradnl"/>
-        </w:rPr>
-      </w:pPr>
-      <w:r>
-        <w:rPr/>
-        <w:t>PRESUPUESTO</w:t>
-      </w:r>
-    </w:p>
-    <w:p>
-      <w:pPr>
-        <w:pStyle w:val="Cuerpodetexto"/>
-        <w:rPr>
-          <w:rFonts w:eastAsia="Times New Roman" w:cs="Arial"/>
-          <w:b/>
-          <w:b/>
-          <w:bCs/>
-          <w:sz w:val="22"/>
-          <w:lang w:eastAsia="es-ES_tradnl"/>
-        </w:rPr>
-      </w:pPr>
-      <w:r>
-        <w:rPr/>
-        <w:t>Horas de trabajo estimadas</w:t>
-      </w:r>
-    </w:p>
-    <w:p>
-      <w:pPr>
-        <w:pStyle w:val="Cuerpodetexto"/>
-        <w:rPr>
-          <w:rFonts w:eastAsia="Times New Roman" w:cs="Arial"/>
-          <w:b/>
-          <w:b/>
-          <w:bCs/>
-          <w:sz w:val="22"/>
-          <w:lang w:eastAsia="es-ES_tradnl"/>
-        </w:rPr>
-      </w:pPr>
-      <w:r>
-        <w:rPr/>
-        <w:t>1. Diseño</w:t>
-      </w:r>
-    </w:p>
-    <w:p>
-      <w:pPr>
-        <w:pStyle w:val="Cuerpodetexto"/>
-        <w:rPr>
-          <w:rFonts w:eastAsia="Times New Roman" w:cs="Arial"/>
-          <w:b/>
-          <w:b/>
-          <w:bCs/>
-          <w:sz w:val="22"/>
-          <w:lang w:eastAsia="es-ES_tradnl"/>
-        </w:rPr>
-      </w:pPr>
-      <w:r>
-        <w:rPr/>
-        <w:tab/>
-        <w:t>• Diseño deInterfaz de Usuario(UI) y Experiencia de Usuario(UX):25h</w:t>
-      </w:r>
-    </w:p>
-    <w:p>
-      <w:pPr>
-        <w:pStyle w:val="Cuerpodetexto"/>
-        <w:rPr>
-          <w:rFonts w:eastAsia="Times New Roman" w:cs="Arial"/>
-          <w:b/>
-          <w:b/>
-          <w:bCs/>
-          <w:sz w:val="22"/>
-          <w:lang w:eastAsia="es-ES_tradnl"/>
-        </w:rPr>
-      </w:pPr>
-      <w:r>
-        <w:rPr/>
-        <w:t>2. Desarrollo</w:t>
-      </w:r>
-    </w:p>
-    <w:p>
-      <w:pPr>
-        <w:pStyle w:val="Cuerpodetexto"/>
-        <w:rPr>
-          <w:rFonts w:eastAsia="Times New Roman" w:cs="Arial"/>
-          <w:b/>
-          <w:b/>
-          <w:bCs/>
-          <w:sz w:val="22"/>
-          <w:lang w:eastAsia="es-ES_tradnl"/>
-        </w:rPr>
-      </w:pPr>
-      <w:r>
-        <w:rPr>
-          <w:b w:val="false"/>
-          <w:strike w:val="false"/>
-          <w:dstrike w:val="false"/>
-          <w:sz w:val="23"/>
-          <w:u w:val="none"/>
-        </w:rPr>
-        <w:tab/>
-        <w:t>• Desarrollo Frontend (Interfaz del Usuario):</w:t>
-      </w:r>
-      <w:r>
-        <w:rPr>
-          <w:b/>
-          <w:strike w:val="false"/>
-          <w:dstrike w:val="false"/>
-          <w:sz w:val="23"/>
-          <w:u w:val="none"/>
-        </w:rPr>
-        <w:t>25h</w:t>
-      </w:r>
-    </w:p>
-    <w:p>
-      <w:pPr>
-        <w:pStyle w:val="Cuerpodetexto"/>
-        <w:rPr>
-          <w:rFonts w:eastAsia="Times New Roman" w:cs="Arial"/>
-          <w:b/>
-          <w:b/>
-          <w:bCs/>
-          <w:sz w:val="22"/>
-          <w:lang w:eastAsia="es-ES_tradnl"/>
-        </w:rPr>
-      </w:pPr>
-      <w:r>
-        <w:rPr/>
-        <w:tab/>
-        <w:t>• Desarrollo Backend(Servidor y BasedeDatos):</w:t>
-      </w:r>
-      <w:r>
-        <w:rPr>
-          <w:b/>
-          <w:bCs/>
-        </w:rPr>
-        <w:t>15h</w:t>
-      </w:r>
-    </w:p>
-    <w:p>
-      <w:pPr>
-        <w:pStyle w:val="Cuerpodetexto"/>
-        <w:rPr>
-          <w:rFonts w:eastAsia="Times New Roman" w:cs="Arial"/>
-          <w:b/>
-          <w:b/>
-          <w:bCs/>
-          <w:sz w:val="22"/>
-          <w:lang w:eastAsia="es-ES_tradnl"/>
-        </w:rPr>
-      </w:pPr>
-      <w:r>
-        <w:rPr/>
-        <w:tab/>
-        <w:t xml:space="preserve">• Integración y Sincronización de Datos: </w:t>
-      </w:r>
-      <w:r>
-        <w:rPr>
-          <w:b/>
-          <w:bCs/>
-        </w:rPr>
-        <w:t>15h</w:t>
-      </w:r>
-    </w:p>
-    <w:p>
-      <w:pPr>
-        <w:pStyle w:val="Cuerpodetexto"/>
-        <w:rPr>
-          <w:rFonts w:eastAsia="Times New Roman" w:cs="Arial"/>
-          <w:b/>
-          <w:b/>
-          <w:bCs/>
-          <w:sz w:val="22"/>
-          <w:lang w:eastAsia="es-ES_tradnl"/>
-        </w:rPr>
-      </w:pPr>
-      <w:r>
-        <w:rPr/>
-        <w:t>3. Pruebas y Calidad</w:t>
-      </w:r>
-    </w:p>
-    <w:p>
-      <w:pPr>
-        <w:pStyle w:val="Cuerpodetexto"/>
-        <w:rPr>
-          <w:rFonts w:eastAsia="Times New Roman" w:cs="Arial"/>
-          <w:b/>
-          <w:b/>
-          <w:bCs/>
-          <w:sz w:val="22"/>
-          <w:lang w:eastAsia="es-ES_tradnl"/>
-        </w:rPr>
-      </w:pPr>
-      <w:r>
-        <w:rPr/>
-        <w:tab/>
-        <w:t xml:space="preserve">• Pruebas deFuncionalidad: </w:t>
-      </w:r>
-      <w:r>
-        <w:rPr>
-          <w:b/>
-          <w:bCs/>
-        </w:rPr>
-        <w:t>30h</w:t>
-      </w:r>
-    </w:p>
-    <w:p>
-      <w:pPr>
-        <w:pStyle w:val="Cuerpodetexto"/>
-        <w:rPr>
-          <w:rFonts w:eastAsia="Times New Roman" w:cs="Arial"/>
-          <w:b/>
-          <w:b/>
-          <w:bCs/>
-          <w:sz w:val="22"/>
-          <w:lang w:eastAsia="es-ES_tradnl"/>
-        </w:rPr>
-      </w:pPr>
-      <w:r>
-        <w:rPr/>
-        <w:tab/>
-        <w:t xml:space="preserve">• Pruebas deCompatibilidady Rendimiento: </w:t>
-      </w:r>
-      <w:r>
-        <w:rPr>
-          <w:b/>
-          <w:bCs/>
-        </w:rPr>
-        <w:t>20h</w:t>
-      </w:r>
-    </w:p>
-    <w:p>
-      <w:pPr>
-        <w:pStyle w:val="Cuerpodetexto"/>
-        <w:rPr>
-          <w:rFonts w:eastAsia="Times New Roman" w:cs="Arial"/>
-          <w:b/>
-          <w:b/>
-          <w:bCs/>
-          <w:sz w:val="22"/>
-          <w:lang w:eastAsia="es-ES_tradnl"/>
-        </w:rPr>
-      </w:pPr>
-      <w:r>
-        <w:rPr/>
-        <w:tab/>
-        <w:t xml:space="preserve">• CorreccióndeErrores y Optimización: </w:t>
-      </w:r>
-      <w:r>
-        <w:rPr>
-          <w:b/>
-          <w:bCs/>
-        </w:rPr>
-        <w:t>30h</w:t>
-      </w:r>
-    </w:p>
-    <w:p>
-      <w:pPr>
-        <w:pStyle w:val="Cuerpodetexto"/>
-        <w:rPr>
-          <w:b w:val="false"/>
-          <w:b w:val="false"/>
-          <w:strike w:val="false"/>
-          <w:dstrike w:val="false"/>
-          <w:sz w:val="23"/>
-          <w:u w:val="none"/>
-        </w:rPr>
-      </w:pPr>
-      <w:r>
-        <w:rPr/>
-      </w:r>
-    </w:p>
-    <w:p>
-      <w:pPr>
-        <w:pStyle w:val="Cuerpodetexto"/>
-        <w:rPr>
-          <w:rFonts w:eastAsia="Times New Roman" w:cs="Arial"/>
-          <w:b/>
-          <w:b/>
-          <w:bCs/>
-          <w:sz w:val="22"/>
-          <w:lang w:eastAsia="es-ES_tradnl"/>
-        </w:rPr>
-      </w:pPr>
-      <w:r>
-        <w:rPr>
-          <w:b/>
-          <w:strike w:val="false"/>
-          <w:dstrike w:val="false"/>
-          <w:sz w:val="28"/>
-          <w:u w:val="none"/>
-        </w:rPr>
-        <w:t>Presupuesto Total:</w:t>
-      </w:r>
-    </w:p>
-    <w:p>
-      <w:pPr>
-        <w:pStyle w:val="Cuerpodetexto"/>
-        <w:rPr>
-          <w:rFonts w:eastAsia="Times New Roman" w:cs="Arial"/>
-          <w:b/>
-          <w:b/>
-          <w:bCs/>
-          <w:sz w:val="22"/>
-          <w:lang w:eastAsia="es-ES_tradnl"/>
-        </w:rPr>
-      </w:pPr>
-      <w:r>
-        <w:rPr>
-          <w:b/>
-          <w:strike w:val="false"/>
-          <w:dstrike w:val="false"/>
-          <w:sz w:val="28"/>
-          <w:u w:val="none"/>
-        </w:rPr>
-        <w:tab/>
-      </w:r>
-      <w:r>
-        <w:rPr>
-          <w:b w:val="false"/>
-          <w:strike w:val="false"/>
-          <w:dstrike w:val="false"/>
-          <w:sz w:val="23"/>
-          <w:u w:val="none"/>
-        </w:rPr>
-        <w:t xml:space="preserve">• 200hx 14,5€/h= </w:t>
-      </w:r>
-      <w:r>
-        <w:rPr>
-          <w:b/>
-          <w:strike w:val="false"/>
-          <w:dstrike w:val="false"/>
-          <w:sz w:val="23"/>
-          <w:u w:val="none"/>
-        </w:rPr>
-        <w:t>2288€</w:t>
-      </w:r>
-    </w:p>
-    <w:p>
-      <w:pPr>
-        <w:pStyle w:val="Ttulo1"/>
-        <w:spacing w:before="120" w:after="280"/>
-        <w:rPr/>
-      </w:pPr>
-      <w:bookmarkStart w:id="14" w:name="_Toc192890122"/>
-      <w:r>
-        <w:rPr/>
-        <w:t>DIFICULTADES ENCONTRADAS Y RESOLUCIÓN</w:t>
-      </w:r>
-      <w:bookmarkEnd w:id="14"/>
+        <w:t>Sin embargo, se han enfrentado a varios desafíos durante el proyecto:</w:t>
+      </w:r>
     </w:p>
     <w:p>
       <w:pPr>
@@ -3202,11 +2919,10 @@
         <w:suppressAutoHyphens w:val="true"/>
         <w:bidi w:val="0"/>
         <w:spacing w:lineRule="auto" w:line="360" w:before="0" w:after="0"/>
-        <w:ind w:left="624" w:right="0" w:hanging="0"/>
+        <w:ind w:hanging="0" w:left="624" w:right="0"/>
         <w:jc w:val="both"/>
         <w:rPr>
           <w:rFonts w:cs="Arial"/>
-          <w:b w:val="false"/>
           <w:b w:val="false"/>
           <w:bCs w:val="false"/>
           <w:color w:val="000000"/>
@@ -3223,7 +2939,6 @@
           <w:sz w:val="22"/>
           <w:shd w:fill="FFFFFF" w:val="clear"/>
         </w:rPr>
-        <w:t>Sin embargo, se han enfrentado a varios desafíos durante el proyecto:</w:t>
       </w:r>
     </w:p>
     <w:p>
@@ -3234,11 +2949,10 @@
         <w:suppressAutoHyphens w:val="true"/>
         <w:bidi w:val="0"/>
         <w:spacing w:lineRule="auto" w:line="360" w:before="0" w:after="0"/>
-        <w:ind w:left="624" w:right="0" w:hanging="0"/>
+        <w:ind w:hanging="0" w:left="624" w:right="0"/>
         <w:jc w:val="both"/>
         <w:rPr>
           <w:rFonts w:cs="Arial"/>
-          <w:b w:val="false"/>
           <w:b w:val="false"/>
           <w:bCs w:val="false"/>
           <w:color w:val="000000"/>
@@ -3255,43 +2969,12 @@
           <w:sz w:val="22"/>
           <w:shd w:fill="FFFFFF" w:val="clear"/>
         </w:rPr>
-      </w:r>
-    </w:p>
-    <w:p>
-      <w:pPr>
-        <w:pStyle w:val="Normal"/>
-        <w:widowControl/>
-        <w:shd w:val="clear" w:color="auto" w:fill="FFFFFF"/>
-        <w:suppressAutoHyphens w:val="true"/>
-        <w:bidi w:val="0"/>
-        <w:spacing w:lineRule="auto" w:line="360" w:before="0" w:after="0"/>
-        <w:ind w:left="624" w:right="0" w:hanging="0"/>
-        <w:jc w:val="both"/>
-        <w:rPr>
-          <w:rFonts w:cs="Arial"/>
-          <w:b w:val="false"/>
-          <w:b w:val="false"/>
-          <w:bCs w:val="false"/>
-          <w:color w:val="000000"/>
-          <w:sz w:val="22"/>
-          <w:shd w:fill="FFFFFF" w:val="clear"/>
-        </w:rPr>
-      </w:pPr>
-      <w:r>
-        <w:rPr>
-          <w:rFonts w:cs="Arial"/>
-          <w:b w:val="false"/>
-          <w:bCs w:val="false"/>
-          <w:color w:val="000000"/>
-          <w:sz w:val="22"/>
-          <w:shd w:fill="FFFFFF" w:val="clear"/>
-        </w:rPr>
         <w:t xml:space="preserve">1. Test unitarios en el back-end: la adaptación a los tests sumado a la </w:t>
       </w:r>
     </w:p>
     <w:p>
       <w:pPr>
-        <w:pStyle w:val="Ttulo1"/>
+        <w:pStyle w:val="Heading1"/>
         <w:spacing w:before="120" w:after="280"/>
         <w:rPr/>
       </w:pPr>
@@ -3310,7 +2993,6 @@
         <w:rPr>
           <w:rFonts w:eastAsia="Times New Roman" w:cs="Arial"/>
           <w:b/>
-          <w:b/>
           <w:bCs/>
           <w:sz w:val="22"/>
           <w:lang w:eastAsia="es-ES_tradnl"/>
@@ -3328,7 +3010,7 @@
     </w:p>
     <w:p>
       <w:pPr>
-        <w:pStyle w:val="Ttulo1"/>
+        <w:pStyle w:val="Heading1"/>
         <w:spacing w:before="120" w:after="280"/>
         <w:rPr/>
       </w:pPr>
@@ -3360,7 +3042,7 @@
     </w:p>
     <w:p>
       <w:pPr>
-        <w:pStyle w:val="Ttulo1"/>
+        <w:pStyle w:val="Heading1"/>
         <w:spacing w:before="120" w:after="280"/>
         <w:rPr/>
       </w:pPr>
@@ -3629,11 +3311,15 @@
       </w:r>
     </w:p>
     <w:sectPr>
-      <w:headerReference w:type="default" r:id="rId8"/>
-      <w:footerReference w:type="default" r:id="rId9"/>
+      <w:headerReference w:type="even" r:id="rId8"/>
+      <w:headerReference w:type="default" r:id="rId9"/>
+      <w:headerReference w:type="first" r:id="rId10"/>
+      <w:footerReference w:type="even" r:id="rId11"/>
+      <w:footerReference w:type="default" r:id="rId12"/>
+      <w:footerReference w:type="first" r:id="rId13"/>
       <w:type w:val="nextPage"/>
       <w:pgSz w:w="11906" w:h="16838"/>
-      <w:pgMar w:left="1134" w:right="1134" w:gutter="0" w:header="426" w:top="1134" w:footer="709" w:bottom="1134"/>
+      <w:pgMar w:left="1090" w:right="1136" w:gutter="0" w:header="426" w:top="1134" w:footer="709" w:bottom="1134"/>
       <w:pgNumType w:fmt="decimal"/>
       <w:formProt w:val="false"/>
       <w:titlePg/>
@@ -3645,10 +3331,24 @@
 </file>
 
 <file path=word/footer1.xml><?xml version="1.0" encoding="utf-8"?>
-<w:ftr xmlns:o="urn:schemas-microsoft-com:office:office" xmlns:r="http://schemas.openxmlformats.org/officeDocument/2006/relationships" xmlns:v="urn:schemas-microsoft-com:vml" xmlns:w="http://schemas.openxmlformats.org/wordprocessingml/2006/main" xmlns:w10="urn:schemas-microsoft-com:office:word" xmlns:wp="http://schemas.openxmlformats.org/drawingml/2006/wordprocessingDrawing" xmlns:wps="http://schemas.microsoft.com/office/word/2010/wordprocessingShape" xmlns:wpg="http://schemas.microsoft.com/office/word/2010/wordprocessingGroup" xmlns:mc="http://schemas.openxmlformats.org/markup-compatibility/2006" xmlns:wp14="http://schemas.microsoft.com/office/word/2010/wordprocessingDrawing" xmlns:w14="http://schemas.microsoft.com/office/word/2010/wordml" xmlns:w15="http://schemas.microsoft.com/office/word/2012/wordml" mc:Ignorable="w14 wp14 w15">
+<w:ftr xmlns:o="urn:schemas-microsoft-com:office:office" xmlns:r="http://schemas.openxmlformats.org/officeDocument/2006/relationships" xmlns:v="urn:schemas-microsoft-com:vml" xmlns:w="http://schemas.openxmlformats.org/wordprocessingml/2006/main" xmlns:w10="urn:schemas-microsoft-com:office:word" xmlns:wp="http://schemas.openxmlformats.org/drawingml/2006/wordprocessingDrawing" xmlns:pic="http://schemas.openxmlformats.org/drawingml/2006/picture" xmlns:wps="http://schemas.microsoft.com/office/word/2010/wordprocessingShape" xmlns:wpg="http://schemas.microsoft.com/office/word/2010/wordprocessingGroup" xmlns:mc="http://schemas.openxmlformats.org/markup-compatibility/2006" xmlns:wp14="http://schemas.microsoft.com/office/word/2010/wordprocessingDrawing" xmlns:w14="http://schemas.microsoft.com/office/word/2010/wordml" xmlns:w15="http://schemas.microsoft.com/office/word/2012/wordml" mc:Ignorable="w14 wp14 w15">
   <w:p>
     <w:pPr>
-      <w:pStyle w:val="Piedepgina"/>
+      <w:pStyle w:val="Footer"/>
+      <w:rPr/>
+    </w:pPr>
+    <w:r>
+      <w:rPr/>
+    </w:r>
+  </w:p>
+</w:ftr>
+</file>
+
+<file path=word/footer2.xml><?xml version="1.0" encoding="utf-8"?>
+<w:ftr xmlns:o="urn:schemas-microsoft-com:office:office" xmlns:r="http://schemas.openxmlformats.org/officeDocument/2006/relationships" xmlns:v="urn:schemas-microsoft-com:vml" xmlns:w="http://schemas.openxmlformats.org/wordprocessingml/2006/main" xmlns:w10="urn:schemas-microsoft-com:office:word" xmlns:wp="http://schemas.openxmlformats.org/drawingml/2006/wordprocessingDrawing" xmlns:pic="http://schemas.openxmlformats.org/drawingml/2006/picture" xmlns:wps="http://schemas.microsoft.com/office/word/2010/wordprocessingShape" xmlns:wpg="http://schemas.microsoft.com/office/word/2010/wordprocessingGroup" xmlns:mc="http://schemas.openxmlformats.org/markup-compatibility/2006" xmlns:wp14="http://schemas.microsoft.com/office/word/2010/wordprocessingDrawing" xmlns:w14="http://schemas.microsoft.com/office/word/2010/wordml" xmlns:w15="http://schemas.microsoft.com/office/word/2012/wordml" mc:Ignorable="w14 wp14 w15">
+  <w:p>
+    <w:pPr>
+      <w:pStyle w:val="Footer"/>
       <w:jc w:val="right"/>
       <w:rPr>
         <w:sz w:val="20"/>
@@ -3762,7 +3462,21 @@
   </w:p>
   <w:p>
     <w:pPr>
-      <w:pStyle w:val="Piedepgina"/>
+      <w:pStyle w:val="Footer"/>
+      <w:rPr/>
+    </w:pPr>
+    <w:r>
+      <w:rPr/>
+    </w:r>
+  </w:p>
+</w:ftr>
+</file>
+
+<file path=word/footer3.xml><?xml version="1.0" encoding="utf-8"?>
+<w:ftr xmlns:o="urn:schemas-microsoft-com:office:office" xmlns:r="http://schemas.openxmlformats.org/officeDocument/2006/relationships" xmlns:v="urn:schemas-microsoft-com:vml" xmlns:w="http://schemas.openxmlformats.org/wordprocessingml/2006/main" xmlns:w10="urn:schemas-microsoft-com:office:word" xmlns:wp="http://schemas.openxmlformats.org/drawingml/2006/wordprocessingDrawing" xmlns:pic="http://schemas.openxmlformats.org/drawingml/2006/picture" xmlns:wps="http://schemas.microsoft.com/office/word/2010/wordprocessingShape" xmlns:wpg="http://schemas.microsoft.com/office/word/2010/wordprocessingGroup" xmlns:mc="http://schemas.openxmlformats.org/markup-compatibility/2006" xmlns:wp14="http://schemas.microsoft.com/office/word/2010/wordprocessingDrawing" xmlns:w14="http://schemas.microsoft.com/office/word/2010/wordml" xmlns:w15="http://schemas.microsoft.com/office/word/2012/wordml" mc:Ignorable="w14 wp14 w15">
+  <w:p>
+    <w:pPr>
+      <w:pStyle w:val="Footer"/>
       <w:rPr/>
     </w:pPr>
     <w:r>
@@ -3773,10 +3487,24 @@
 </file>
 
 <file path=word/header1.xml><?xml version="1.0" encoding="utf-8"?>
-<w:hdr xmlns:o="urn:schemas-microsoft-com:office:office" xmlns:r="http://schemas.openxmlformats.org/officeDocument/2006/relationships" xmlns:v="urn:schemas-microsoft-com:vml" xmlns:w="http://schemas.openxmlformats.org/wordprocessingml/2006/main" xmlns:w10="urn:schemas-microsoft-com:office:word" xmlns:wp="http://schemas.openxmlformats.org/drawingml/2006/wordprocessingDrawing" xmlns:wps="http://schemas.microsoft.com/office/word/2010/wordprocessingShape" xmlns:wpg="http://schemas.microsoft.com/office/word/2010/wordprocessingGroup" xmlns:mc="http://schemas.openxmlformats.org/markup-compatibility/2006" xmlns:wp14="http://schemas.microsoft.com/office/word/2010/wordprocessingDrawing" xmlns:w14="http://schemas.microsoft.com/office/word/2010/wordml" xmlns:w15="http://schemas.microsoft.com/office/word/2012/wordml" mc:Ignorable="w14 wp14 w15">
+<w:hdr xmlns:o="urn:schemas-microsoft-com:office:office" xmlns:r="http://schemas.openxmlformats.org/officeDocument/2006/relationships" xmlns:v="urn:schemas-microsoft-com:vml" xmlns:w="http://schemas.openxmlformats.org/wordprocessingml/2006/main" xmlns:w10="urn:schemas-microsoft-com:office:word" xmlns:wp="http://schemas.openxmlformats.org/drawingml/2006/wordprocessingDrawing" xmlns:pic="http://schemas.openxmlformats.org/drawingml/2006/picture" xmlns:wps="http://schemas.microsoft.com/office/word/2010/wordprocessingShape" xmlns:wpg="http://schemas.microsoft.com/office/word/2010/wordprocessingGroup" xmlns:mc="http://schemas.openxmlformats.org/markup-compatibility/2006" xmlns:wp14="http://schemas.microsoft.com/office/word/2010/wordprocessingDrawing" xmlns:w14="http://schemas.microsoft.com/office/word/2010/wordml" xmlns:w15="http://schemas.microsoft.com/office/word/2012/wordml" mc:Ignorable="w14 wp14 w15">
   <w:p>
     <w:pPr>
-      <w:pStyle w:val="Cabecera"/>
+      <w:pStyle w:val="Header"/>
+      <w:rPr/>
+    </w:pPr>
+    <w:r>
+      <w:rPr/>
+    </w:r>
+  </w:p>
+</w:hdr>
+</file>
+
+<file path=word/header2.xml><?xml version="1.0" encoding="utf-8"?>
+<w:hdr xmlns:o="urn:schemas-microsoft-com:office:office" xmlns:r="http://schemas.openxmlformats.org/officeDocument/2006/relationships" xmlns:v="urn:schemas-microsoft-com:vml" xmlns:w="http://schemas.openxmlformats.org/wordprocessingml/2006/main" xmlns:w10="urn:schemas-microsoft-com:office:word" xmlns:wp="http://schemas.openxmlformats.org/drawingml/2006/wordprocessingDrawing" xmlns:pic="http://schemas.openxmlformats.org/drawingml/2006/picture" xmlns:wps="http://schemas.microsoft.com/office/word/2010/wordprocessingShape" xmlns:wpg="http://schemas.microsoft.com/office/word/2010/wordprocessingGroup" xmlns:mc="http://schemas.openxmlformats.org/markup-compatibility/2006" xmlns:wp14="http://schemas.microsoft.com/office/word/2010/wordprocessingDrawing" xmlns:w14="http://schemas.microsoft.com/office/word/2010/wordml" xmlns:w15="http://schemas.microsoft.com/office/word/2012/wordml" mc:Ignorable="w14 wp14 w15">
+  <w:p>
+    <w:pPr>
+      <w:pStyle w:val="Header"/>
       <w:tabs>
         <w:tab w:val="clear" w:pos="8504"/>
         <w:tab w:val="left" w:pos="3936" w:leader="none"/>
@@ -3789,7 +3517,7 @@
     <w:r>
       <w:rPr/>
       <w:drawing>
-        <wp:anchor behindDoc="1" distT="0" distB="0" distL="0" distR="0" simplePos="0" locked="0" layoutInCell="0" allowOverlap="1" relativeHeight="6">
+        <wp:anchor behindDoc="1" distT="0" distB="0" distL="0" distR="0" simplePos="0" locked="0" layoutInCell="1" allowOverlap="1" relativeHeight="4">
           <wp:simplePos x="0" y="0"/>
           <wp:positionH relativeFrom="column">
             <wp:posOffset>562610</wp:posOffset>
@@ -3800,7 +3528,7 @@
           <wp:extent cx="1384300" cy="385445"/>
           <wp:effectExtent l="0" t="0" r="0" b="0"/>
           <wp:wrapNone/>
-          <wp:docPr id="2" name="Image6" descr="D:\Secretaria BVB\LOGOS\LOGOS\SJC Logo 2019 CAM AZUL PNG.png"/>
+          <wp:docPr id="5" name="Image6" descr="D:\Secretaria BVB\LOGOS\LOGOS\SJC Logo 2019 CAM AZUL PNG.png"/>
           <wp:cNvGraphicFramePr>
             <a:graphicFrameLocks xmlns:a="http://schemas.openxmlformats.org/drawingml/2006/main" noChangeAspect="1"/>
           </wp:cNvGraphicFramePr>
@@ -3808,7 +3536,7 @@
             <a:graphicData uri="http://schemas.openxmlformats.org/drawingml/2006/picture">
               <pic:pic xmlns:pic="http://schemas.openxmlformats.org/drawingml/2006/picture">
                 <pic:nvPicPr>
-                  <pic:cNvPr id="2" name="Image6" descr="D:\Secretaria BVB\LOGOS\LOGOS\SJC Logo 2019 CAM AZUL PNG.png"/>
+                  <pic:cNvPr id="5" name="Image6" descr="D:\Secretaria BVB\LOGOS\LOGOS\SJC Logo 2019 CAM AZUL PNG.png"/>
                   <pic:cNvPicPr>
                     <a:picLocks noChangeAspect="1" noChangeArrowheads="1"/>
                   </pic:cNvPicPr>
@@ -3828,6 +3556,7 @@
                   <a:prstGeom prst="rect">
                     <a:avLst/>
                   </a:prstGeom>
+                  <a:noFill/>
                 </pic:spPr>
               </pic:pic>
             </a:graphicData>
@@ -3835,7 +3564,7 @@
         </wp:anchor>
       </w:drawing>
       <w:drawing>
-        <wp:anchor behindDoc="1" distT="0" distB="0" distL="0" distR="0" simplePos="0" locked="0" layoutInCell="0" allowOverlap="1" relativeHeight="11">
+        <wp:anchor behindDoc="1" distT="0" distB="0" distL="0" distR="0" simplePos="0" locked="0" layoutInCell="1" allowOverlap="1" relativeHeight="9">
           <wp:simplePos x="0" y="0"/>
           <wp:positionH relativeFrom="column">
             <wp:posOffset>-104140</wp:posOffset>
@@ -3846,7 +3575,7 @@
           <wp:extent cx="615950" cy="349250"/>
           <wp:effectExtent l="0" t="0" r="0" b="0"/>
           <wp:wrapNone/>
-          <wp:docPr id="3" name="Image4" descr="D:\Secretaria BVB\LOGOS\LOGOS\SJC Logo 2019 CAM AZUL PNG.png"/>
+          <wp:docPr id="6" name="Image4" descr="D:\Secretaria BVB\LOGOS\LOGOS\SJC Logo 2019 CAM AZUL PNG.png"/>
           <wp:cNvGraphicFramePr>
             <a:graphicFrameLocks xmlns:a="http://schemas.openxmlformats.org/drawingml/2006/main" noChangeAspect="1"/>
           </wp:cNvGraphicFramePr>
@@ -3854,7 +3583,7 @@
             <a:graphicData uri="http://schemas.openxmlformats.org/drawingml/2006/picture">
               <pic:pic xmlns:pic="http://schemas.openxmlformats.org/drawingml/2006/picture">
                 <pic:nvPicPr>
-                  <pic:cNvPr id="3" name="Image4" descr="D:\Secretaria BVB\LOGOS\LOGOS\SJC Logo 2019 CAM AZUL PNG.png"/>
+                  <pic:cNvPr id="6" name="Image4" descr="D:\Secretaria BVB\LOGOS\LOGOS\SJC Logo 2019 CAM AZUL PNG.png"/>
                   <pic:cNvPicPr>
                     <a:picLocks noChangeAspect="1" noChangeArrowheads="1"/>
                   </pic:cNvPicPr>
@@ -3874,6 +3603,7 @@
                   <a:prstGeom prst="rect">
                     <a:avLst/>
                   </a:prstGeom>
+                  <a:noFill/>
                 </pic:spPr>
               </pic:pic>
             </a:graphicData>
@@ -3881,7 +3611,7 @@
         </wp:anchor>
       </w:drawing>
       <w:drawing>
-        <wp:anchor behindDoc="1" distT="0" distB="0" distL="0" distR="0" simplePos="0" locked="0" layoutInCell="0" allowOverlap="1" relativeHeight="16">
+        <wp:anchor behindDoc="1" distT="0" distB="0" distL="0" distR="0" simplePos="0" locked="0" layoutInCell="0" allowOverlap="1" relativeHeight="14">
           <wp:simplePos x="0" y="0"/>
           <wp:positionH relativeFrom="margin">
             <wp:posOffset>5534660</wp:posOffset>
@@ -3892,7 +3622,7 @@
           <wp:extent cx="622300" cy="490220"/>
           <wp:effectExtent l="0" t="0" r="0" b="0"/>
           <wp:wrapNone/>
-          <wp:docPr id="4" name="Image5" descr="https://www.odins.es/wp-content/uploads/2018/05/logo-UE-FSE.jpg"/>
+          <wp:docPr id="7" name="Image5" descr="https://www.odins.es/wp-content/uploads/2018/05/logo-UE-FSE.jpg"/>
           <wp:cNvGraphicFramePr>
             <a:graphicFrameLocks xmlns:a="http://schemas.openxmlformats.org/drawingml/2006/main" noChangeAspect="1"/>
           </wp:cNvGraphicFramePr>
@@ -3900,7 +3630,7 @@
             <a:graphicData uri="http://schemas.openxmlformats.org/drawingml/2006/picture">
               <pic:pic xmlns:pic="http://schemas.openxmlformats.org/drawingml/2006/picture">
                 <pic:nvPicPr>
-                  <pic:cNvPr id="4" name="Image5" descr="https://www.odins.es/wp-content/uploads/2018/05/logo-UE-FSE.jpg"/>
+                  <pic:cNvPr id="7" name="Image5" descr="https://www.odins.es/wp-content/uploads/2018/05/logo-UE-FSE.jpg"/>
                   <pic:cNvPicPr>
                     <a:picLocks noChangeAspect="1" noChangeArrowheads="1"/>
                   </pic:cNvPicPr>
@@ -3919,6 +3649,7 @@
                   <a:prstGeom prst="rect">
                     <a:avLst/>
                   </a:prstGeom>
+                  <a:noFill/>
                 </pic:spPr>
               </pic:pic>
             </a:graphicData>
@@ -3930,12 +3661,26 @@
 </w:hdr>
 </file>
 
+<file path=word/header3.xml><?xml version="1.0" encoding="utf-8"?>
+<w:hdr xmlns:o="urn:schemas-microsoft-com:office:office" xmlns:r="http://schemas.openxmlformats.org/officeDocument/2006/relationships" xmlns:v="urn:schemas-microsoft-com:vml" xmlns:w="http://schemas.openxmlformats.org/wordprocessingml/2006/main" xmlns:w10="urn:schemas-microsoft-com:office:word" xmlns:wp="http://schemas.openxmlformats.org/drawingml/2006/wordprocessingDrawing" xmlns:pic="http://schemas.openxmlformats.org/drawingml/2006/picture" xmlns:wps="http://schemas.microsoft.com/office/word/2010/wordprocessingShape" xmlns:wpg="http://schemas.microsoft.com/office/word/2010/wordprocessingGroup" xmlns:mc="http://schemas.openxmlformats.org/markup-compatibility/2006" xmlns:wp14="http://schemas.microsoft.com/office/word/2010/wordprocessingDrawing" xmlns:w14="http://schemas.microsoft.com/office/word/2010/wordml" xmlns:w15="http://schemas.microsoft.com/office/word/2012/wordml" mc:Ignorable="w14 wp14 w15">
+  <w:p>
+    <w:pPr>
+      <w:pStyle w:val="Header"/>
+      <w:rPr/>
+    </w:pPr>
+    <w:r>
+      <w:rPr/>
+    </w:r>
+  </w:p>
+</w:hdr>
+</file>
+
 <file path=word/numbering.xml><?xml version="1.0" encoding="utf-8"?>
 <w:numbering xmlns:w="http://schemas.openxmlformats.org/wordprocessingml/2006/main" xmlns:o="urn:schemas-microsoft-com:office:office" xmlns:r="http://schemas.openxmlformats.org/officeDocument/2006/relationships" xmlns:v="urn:schemas-microsoft-com:vml" xmlns:mc="http://schemas.openxmlformats.org/markup-compatibility/2006" xmlns:w14="http://schemas.microsoft.com/office/word/2010/wordml" mc:Ignorable="w14">
   <w:abstractNum w:abstractNumId="1">
     <w:lvl w:ilvl="0">
       <w:start w:val="1"/>
-      <w:pStyle w:val="Ttulo1"/>
+      <w:pStyle w:val="Heading1"/>
       <w:numFmt w:val="decimal"/>
       <w:lvlText w:val="%1."/>
       <w:lvlJc w:val="left"/>
@@ -3977,10 +3722,10 @@
     </w:lvl>
     <w:lvl w:ilvl="3">
       <w:start w:val="1"/>
-      <w:pStyle w:val="Ttulo4"/>
+      <w:pStyle w:val="Heading4"/>
       <w:numFmt w:val="decimal"/>
       <w:suff w:val="nothing"/>
-      <w:lvlText w:val="%1.%2.%3.%4."/>
+      <w:lvlText w:val="%1.%2%3%4."/>
       <w:lvlJc w:val="left"/>
       <w:pPr>
         <w:tabs>
@@ -3992,10 +3737,10 @@
     </w:lvl>
     <w:lvl w:ilvl="4">
       <w:start w:val="1"/>
-      <w:pStyle w:val="Ttulo5"/>
+      <w:pStyle w:val="Heading5"/>
       <w:numFmt w:val="decimal"/>
       <w:suff w:val="nothing"/>
-      <w:lvlText w:val="%1.%2.%3.%4.%5."/>
+      <w:lvlText w:val="%1.%2%3%4.%5."/>
       <w:lvlJc w:val="left"/>
       <w:pPr>
         <w:tabs>
@@ -4007,10 +3752,10 @@
     </w:lvl>
     <w:lvl w:ilvl="5">
       <w:start w:val="1"/>
-      <w:pStyle w:val="Ttulo6"/>
+      <w:pStyle w:val="Heading6"/>
       <w:numFmt w:val="decimal"/>
       <w:suff w:val="nothing"/>
-      <w:lvlText w:val="%1.%2.%3.%4.%5.%6."/>
+      <w:lvlText w:val="%1.%2%3%4.%5.%6."/>
       <w:lvlJc w:val="left"/>
       <w:pPr>
         <w:tabs>
@@ -4022,10 +3767,10 @@
     </w:lvl>
     <w:lvl w:ilvl="6">
       <w:start w:val="1"/>
-      <w:pStyle w:val="Ttulo7"/>
+      <w:pStyle w:val="Heading7"/>
       <w:numFmt w:val="decimal"/>
       <w:suff w:val="nothing"/>
-      <w:lvlText w:val="%1.%2.%3.%4.%5.%6.%7."/>
+      <w:lvlText w:val="%1.%2%3%4.%5.%6.%7."/>
       <w:lvlJc w:val="left"/>
       <w:pPr>
         <w:tabs>
@@ -4037,10 +3782,10 @@
     </w:lvl>
     <w:lvl w:ilvl="7">
       <w:start w:val="1"/>
-      <w:pStyle w:val="Ttulo8"/>
+      <w:pStyle w:val="Heading8"/>
       <w:numFmt w:val="decimal"/>
       <w:suff w:val="nothing"/>
-      <w:lvlText w:val="%1.%2.%3.%4.%5.%6.%7.%8."/>
+      <w:lvlText w:val="%1.%2%3%4.%5.%6.%7.%8."/>
       <w:lvlJc w:val="left"/>
       <w:pPr>
         <w:tabs>
@@ -4090,6 +3835,7 @@
         </w:tabs>
         <w:ind w:left="1080" w:hanging="360"/>
       </w:pPr>
+      <w:rPr/>
     </w:lvl>
     <w:lvl w:ilvl="2">
       <w:start w:val="1"/>
@@ -4102,6 +3848,7 @@
         </w:tabs>
         <w:ind w:left="1440" w:hanging="360"/>
       </w:pPr>
+      <w:rPr/>
     </w:lvl>
     <w:lvl w:ilvl="3">
       <w:start w:val="1"/>
@@ -4114,6 +3861,7 @@
         </w:tabs>
         <w:ind w:left="1800" w:hanging="360"/>
       </w:pPr>
+      <w:rPr/>
     </w:lvl>
     <w:lvl w:ilvl="4">
       <w:start w:val="1"/>
@@ -4126,6 +3874,7 @@
         </w:tabs>
         <w:ind w:left="2160" w:hanging="360"/>
       </w:pPr>
+      <w:rPr/>
     </w:lvl>
     <w:lvl w:ilvl="5">
       <w:start w:val="1"/>
@@ -4138,6 +3887,7 @@
         </w:tabs>
         <w:ind w:left="2520" w:hanging="360"/>
       </w:pPr>
+      <w:rPr/>
     </w:lvl>
     <w:lvl w:ilvl="6">
       <w:start w:val="1"/>
@@ -4150,6 +3900,7 @@
         </w:tabs>
         <w:ind w:left="2880" w:hanging="360"/>
       </w:pPr>
+      <w:rPr/>
     </w:lvl>
     <w:lvl w:ilvl="7">
       <w:start w:val="1"/>
@@ -4162,6 +3913,7 @@
         </w:tabs>
         <w:ind w:left="3240" w:hanging="360"/>
       </w:pPr>
+      <w:rPr/>
     </w:lvl>
     <w:lvl w:ilvl="8">
       <w:start w:val="1"/>
@@ -4174,6 +3926,7 @@
         </w:tabs>
         <w:ind w:left="3600" w:hanging="360"/>
       </w:pPr>
+      <w:rPr/>
     </w:lvl>
   </w:abstractNum>
   <w:num w:numId="1">
@@ -4600,8 +4353,8 @@
       <w:lang w:val="es-ES" w:eastAsia="en-US" w:bidi="ar-SA"/>
     </w:rPr>
   </w:style>
-  <w:style w:type="paragraph" w:styleId="Ttulo1">
-    <w:name w:val="Heading 1"/>
+  <w:style w:type="paragraph" w:styleId="Heading1">
+    <w:name w:val="heading 1"/>
     <w:basedOn w:val="Normal"/>
     <w:next w:val="Normal"/>
     <w:link w:val="Heading1Char"/>
@@ -4627,16 +4380,16 @@
       <w:rFonts w:eastAsia="Times New Roman" w:cs="Times New Roman"/>
       <w:b/>
       <w:bCs/>
-      <w:color w:val="262626" w:themeColor="text1" w:themeTint="d9"/>
+      <w:color w:themeColor="text1" w:themeTint="d9" w:val="262626"/>
       <w:kern w:val="2"/>
       <w:sz w:val="22"/>
       <w:szCs w:val="28"/>
       <w:lang w:eastAsia="zh-CN"/>
     </w:rPr>
   </w:style>
-  <w:style w:type="paragraph" w:styleId="Ttulo2">
-    <w:name w:val="Heading 2"/>
-    <w:basedOn w:val="Ttulo1"/>
+  <w:style w:type="paragraph" w:styleId="Heading2">
+    <w:name w:val="heading 2"/>
+    <w:basedOn w:val="Heading1"/>
     <w:next w:val="Normal"/>
     <w:link w:val="Heading2Char"/>
     <w:uiPriority w:val="9"/>
@@ -4649,8 +4402,11 @@
         <w:numId w:val="0"/>
       </w:numPr>
       <w:shd w:val="clear" w:color="auto" w:fill="BED1F4"/>
-      <w:spacing w:before="0" w:afterAutospacing="0" w:after="0"/>
-      <w:ind w:left="720" w:hanging="0"/>
+      <w:tabs>
+        <w:tab w:val="clear" w:pos="708"/>
+      </w:tabs>
+      <w:spacing w:before="115" w:afterAutospacing="0" w:after="274"/>
+      <w:ind w:hanging="360" w:left="360"/>
       <w:outlineLvl w:val="1"/>
     </w:pPr>
     <w:rPr>
@@ -4658,8 +4414,8 @@
       <w:szCs w:val="22"/>
     </w:rPr>
   </w:style>
-  <w:style w:type="paragraph" w:styleId="Ttulo3">
-    <w:name w:val="Heading 3"/>
+  <w:style w:type="paragraph" w:styleId="Heading3">
+    <w:name w:val="heading 3"/>
     <w:basedOn w:val="Normal"/>
     <w:next w:val="Normal"/>
     <w:qFormat/>
@@ -4675,10 +4431,10 @@
       <w:szCs w:val="24"/>
     </w:rPr>
   </w:style>
-  <w:style w:type="paragraph" w:styleId="Ttulo4">
-    <w:name w:val="Heading 4"/>
+  <w:style w:type="paragraph" w:styleId="Heading4">
+    <w:name w:val="heading 4"/>
     <w:basedOn w:val="Ttulo"/>
-    <w:next w:val="Cuerpodetexto"/>
+    <w:next w:val="BodyText"/>
     <w:qFormat/>
     <w:pPr>
       <w:numPr>
@@ -4696,10 +4452,10 @@
       <w:szCs w:val="24"/>
     </w:rPr>
   </w:style>
-  <w:style w:type="paragraph" w:styleId="Ttulo5">
-    <w:name w:val="Heading 5"/>
+  <w:style w:type="paragraph" w:styleId="Heading5">
+    <w:name w:val="heading 5"/>
     <w:basedOn w:val="Ttulo"/>
-    <w:next w:val="Cuerpodetexto"/>
+    <w:next w:val="BodyText"/>
     <w:qFormat/>
     <w:pPr>
       <w:numPr>
@@ -4716,10 +4472,10 @@
       <w:szCs w:val="24"/>
     </w:rPr>
   </w:style>
-  <w:style w:type="paragraph" w:styleId="Ttulo6">
-    <w:name w:val="Heading 6"/>
+  <w:style w:type="paragraph" w:styleId="Heading6">
+    <w:name w:val="heading 6"/>
     <w:basedOn w:val="Ttulo"/>
-    <w:next w:val="Cuerpodetexto"/>
+    <w:next w:val="BodyText"/>
     <w:qFormat/>
     <w:pPr>
       <w:numPr>
@@ -4738,10 +4494,10 @@
       <w:szCs w:val="24"/>
     </w:rPr>
   </w:style>
-  <w:style w:type="paragraph" w:styleId="Ttulo7">
-    <w:name w:val="Heading 7"/>
+  <w:style w:type="paragraph" w:styleId="Heading7">
+    <w:name w:val="heading 7"/>
     <w:basedOn w:val="Ttulo"/>
-    <w:next w:val="Cuerpodetexto"/>
+    <w:next w:val="BodyText"/>
     <w:qFormat/>
     <w:pPr>
       <w:numPr>
@@ -4758,10 +4514,10 @@
       <w:szCs w:val="22"/>
     </w:rPr>
   </w:style>
-  <w:style w:type="paragraph" w:styleId="Ttulo8">
-    <w:name w:val="Heading 8"/>
+  <w:style w:type="paragraph" w:styleId="Heading8">
+    <w:name w:val="heading 8"/>
     <w:basedOn w:val="Ttulo"/>
-    <w:next w:val="Cuerpodetexto"/>
+    <w:next w:val="BodyText"/>
     <w:qFormat/>
     <w:pPr>
       <w:numPr>
@@ -4796,7 +4552,7 @@
       <w:rFonts w:ascii="Arial" w:hAnsi="Arial" w:eastAsia="Times New Roman" w:cs="Times New Roman"/>
       <w:b/>
       <w:bCs/>
-      <w:color w:val="262626" w:themeColor="text1" w:themeTint="d9"/>
+      <w:color w:themeColor="text1" w:themeTint="d9" w:val="262626"/>
       <w:kern w:val="2"/>
       <w:szCs w:val="28"/>
       <w:shd w:fill="BED1F4" w:val="clear"/>
@@ -4813,7 +4569,7 @@
       <w:rFonts w:ascii="Arial" w:hAnsi="Arial" w:eastAsia="Times New Roman" w:cs="Arial"/>
       <w:b/>
       <w:bCs/>
-      <w:color w:val="262626" w:themeColor="text1" w:themeTint="d9"/>
+      <w:color w:themeColor="text1" w:themeTint="d9" w:val="262626"/>
       <w:kern w:val="2"/>
       <w:shd w:fill="BED1F4" w:val="clear"/>
       <w:lang w:eastAsia="zh-CN"/>
@@ -4830,7 +4586,7 @@
       <w:lang w:eastAsia="es-ES"/>
     </w:rPr>
   </w:style>
-  <w:style w:type="character" w:styleId="TextCar" w:customStyle="1">
+  <w:style w:type="character" w:styleId="textCar" w:customStyle="1">
     <w:name w:val="text Car"/>
     <w:basedOn w:val="Normal1Car"/>
     <w:qFormat/>
@@ -4840,7 +4596,7 @@
       <w:lang w:eastAsia="es-ES"/>
     </w:rPr>
   </w:style>
-  <w:style w:type="character" w:styleId="TaulaabcCar" w:customStyle="1">
+  <w:style w:type="character" w:styleId="taulaabcCar" w:customStyle="1">
     <w:name w:val="taula_abc Car"/>
     <w:basedOn w:val="DefaultParagraphFont"/>
     <w:qFormat/>
@@ -4850,7 +4606,7 @@
       <w:lang w:eastAsia="es-ES_tradnl"/>
     </w:rPr>
   </w:style>
-  <w:style w:type="character" w:styleId="TaulaUDCar" w:customStyle="1">
+  <w:style w:type="character" w:styleId="taulaUDCar" w:customStyle="1">
     <w:name w:val="taulaUD Car"/>
     <w:basedOn w:val="DefaultParagraphFont"/>
     <w:qFormat/>
@@ -4865,7 +4621,7 @@
       <w:lang w:eastAsia="es-ES_tradnl"/>
     </w:rPr>
   </w:style>
-  <w:style w:type="character" w:styleId="Annotationreference">
+  <w:style w:type="character" w:styleId="CommentReference">
     <w:name w:val="annotation reference"/>
     <w:basedOn w:val="DefaultParagraphFont"/>
     <w:uiPriority w:val="99"/>
@@ -4881,7 +4637,7 @@
   <w:style w:type="character" w:styleId="CommentTextChar" w:customStyle="1">
     <w:name w:val="Comment Text Char"/>
     <w:basedOn w:val="DefaultParagraphFont"/>
-    <w:link w:val="Annotationtext"/>
+    <w:link w:val="CommentText"/>
     <w:uiPriority w:val="99"/>
     <w:semiHidden/>
     <w:qFormat/>
@@ -4894,7 +4650,7 @@
   <w:style w:type="character" w:styleId="CommentSubjectChar" w:customStyle="1">
     <w:name w:val="Comment Subject Char"/>
     <w:basedOn w:val="CommentTextChar"/>
-    <w:link w:val="Annotationsubject"/>
+    <w:link w:val="annotationsubject"/>
     <w:uiPriority w:val="99"/>
     <w:semiHidden/>
     <w:qFormat/>
@@ -4942,7 +4698,7 @@
     <w:rsid w:val="006f4982"/>
     <w:rPr>
       <w:rFonts w:eastAsia="" w:eastAsiaTheme="minorEastAsia"/>
-      <w:color w:val="5A5A5A" w:themeColor="text1" w:themeTint="a5"/>
+      <w:color w:themeColor="text1" w:themeTint="a5" w:val="5A5A5A"/>
       <w:spacing w:val="15"/>
     </w:rPr>
   </w:style>
@@ -4957,14 +4713,14 @@
       <w:bCs/>
     </w:rPr>
   </w:style>
-  <w:style w:type="character" w:styleId="EnlacedeInternet">
+  <w:style w:type="character" w:styleId="Hyperlink">
     <w:name w:val="Hyperlink"/>
     <w:basedOn w:val="DefaultParagraphFont"/>
     <w:uiPriority w:val="99"/>
     <w:unhideWhenUsed/>
     <w:rsid w:val="00b342bc"/>
     <w:rPr>
-      <w:color w:val="0563C1" w:themeColor="hyperlink"/>
+      <w:color w:themeColor="hyperlink" w:val="0563C1"/>
       <w:u w:val="single"/>
     </w:rPr>
   </w:style>
@@ -4984,7 +4740,7 @@
     <w:rsid w:val="006339b4"/>
     <w:rPr/>
   </w:style>
-  <w:style w:type="character" w:styleId="Destacado">
+  <w:style w:type="character" w:styleId="Emphasis">
     <w:name w:val="Emphasis"/>
     <w:basedOn w:val="DefaultParagraphFont"/>
     <w:uiPriority w:val="20"/>
@@ -5008,7 +4764,7 @@
       <w:shd w:fill="E1DFDD" w:val="clear"/>
     </w:rPr>
   </w:style>
-  <w:style w:type="character" w:styleId="EnlacedeInternetvisitado">
+  <w:style w:type="character" w:styleId="FollowedHyperlink">
     <w:name w:val="FollowedHyperlink"/>
     <w:basedOn w:val="DefaultParagraphFont"/>
     <w:uiPriority w:val="99"/>
@@ -5016,7 +4772,7 @@
     <w:unhideWhenUsed/>
     <w:rsid w:val="00c72d75"/>
     <w:rPr>
-      <w:color w:val="954F72" w:themeColor="followedHyperlink"/>
+      <w:color w:themeColor="followedHyperlink" w:val="954F72"/>
       <w:u w:val="single"/>
     </w:rPr>
   </w:style>
@@ -5034,7 +4790,7 @@
       <w:lang w:eastAsia="es-ES_tradnl"/>
     </w:rPr>
   </w:style>
-  <w:style w:type="character" w:styleId="Y2iqfc" w:customStyle="1">
+  <w:style w:type="character" w:styleId="y2iqfc" w:customStyle="1">
     <w:name w:val="y2iqfc"/>
     <w:basedOn w:val="DefaultParagraphFont"/>
     <w:qFormat/>
@@ -5094,41 +4850,47 @@
       <w:szCs w:val="24"/>
     </w:rPr>
   </w:style>
-  <w:style w:type="paragraph" w:styleId="Ttulo" w:customStyle="1">
-    <w:name w:val="Título"/>
+  <w:style w:type="character" w:styleId="IndexLink">
+    <w:name w:val="Index Link"/>
+    <w:qFormat/>
+    <w:rPr/>
+  </w:style>
+  <w:style w:type="paragraph" w:styleId="Heading">
+    <w:name w:val="Heading"/>
     <w:basedOn w:val="Normal"/>
-    <w:next w:val="Cuerpodetexto"/>
+    <w:next w:val="BodyText"/>
     <w:qFormat/>
     <w:pPr>
       <w:keepNext w:val="true"/>
       <w:spacing w:before="240" w:after="120"/>
     </w:pPr>
     <w:rPr>
-      <w:rFonts w:ascii="Carlito" w:hAnsi="Carlito" w:eastAsia="Noto Sans SC Regular" w:cs="Noto Sans Devanagari"/>
+      <w:rFonts w:ascii="Liberation Sans" w:hAnsi="Liberation Sans" w:eastAsia="Noto Sans CJK SC" w:cs="Noto Sans Devanagari"/>
       <w:sz w:val="28"/>
       <w:szCs w:val="28"/>
     </w:rPr>
   </w:style>
-  <w:style w:type="paragraph" w:styleId="Cuerpodetexto">
+  <w:style w:type="paragraph" w:styleId="BodyText">
     <w:name w:val="Body Text"/>
     <w:basedOn w:val="Normal"/>
     <w:pPr>
       <w:spacing w:lineRule="auto" w:line="360" w:before="0" w:after="140"/>
+      <w:jc w:val="left"/>
     </w:pPr>
     <w:rPr>
       <w:sz w:val="22"/>
     </w:rPr>
   </w:style>
-  <w:style w:type="paragraph" w:styleId="Lista">
+  <w:style w:type="paragraph" w:styleId="List">
     <w:name w:val="List"/>
-    <w:basedOn w:val="Cuerpodetexto"/>
+    <w:basedOn w:val="BodyText"/>
     <w:pPr/>
     <w:rPr>
       <w:rFonts w:cs="Noto Sans Devanagari"/>
     </w:rPr>
   </w:style>
-  <w:style w:type="paragraph" w:styleId="Leyenda">
-    <w:name w:val="Caption"/>
+  <w:style w:type="paragraph" w:styleId="Caption">
+    <w:name w:val="caption"/>
     <w:basedOn w:val="Normal"/>
     <w:qFormat/>
     <w:pPr>
@@ -5136,39 +4898,49 @@
       <w:spacing w:before="120" w:after="120"/>
     </w:pPr>
     <w:rPr>
-      <w:rFonts w:cs="Arial"/>
-      <w:i/>
-      <w:iCs/>
-      <w:sz w:val="24"/>
-      <w:szCs w:val="24"/>
-    </w:rPr>
-  </w:style>
-  <w:style w:type="paragraph" w:styleId="Ndice" w:customStyle="1">
-    <w:name w:val="Índice"/>
-    <w:basedOn w:val="Normal"/>
-    <w:qFormat/>
-    <w:pPr>
-      <w:suppressLineNumbers/>
-    </w:pPr>
-    <w:rPr>
-      <w:rFonts w:cs="Noto Sans Devanagari"/>
-    </w:rPr>
-  </w:style>
-  <w:style w:type="paragraph" w:styleId="Caption">
-    <w:name w:val="caption"/>
-    <w:basedOn w:val="Normal"/>
-    <w:qFormat/>
-    <w:pPr>
-      <w:suppressLineNumbers/>
-      <w:spacing w:before="120" w:after="120"/>
-    </w:pPr>
-    <w:rPr>
       <w:rFonts w:cs="Noto Sans Devanagari"/>
       <w:i/>
       <w:iCs/>
       <w:szCs w:val="24"/>
     </w:rPr>
   </w:style>
+  <w:style w:type="paragraph" w:styleId="Index">
+    <w:name w:val="Index"/>
+    <w:basedOn w:val="Normal"/>
+    <w:qFormat/>
+    <w:pPr>
+      <w:suppressLineNumbers/>
+    </w:pPr>
+    <w:rPr>
+      <w:rFonts w:cs="Noto Sans Devanagari"/>
+    </w:rPr>
+  </w:style>
+  <w:style w:type="paragraph" w:styleId="Ttulo" w:customStyle="1">
+    <w:name w:val="Título"/>
+    <w:basedOn w:val="Normal"/>
+    <w:next w:val="BodyText"/>
+    <w:qFormat/>
+    <w:pPr>
+      <w:keepNext w:val="true"/>
+      <w:spacing w:before="240" w:after="120"/>
+    </w:pPr>
+    <w:rPr>
+      <w:rFonts w:ascii="Carlito" w:hAnsi="Carlito" w:eastAsia="Noto Sans SC Regular" w:cs="Noto Sans Devanagari"/>
+      <w:sz w:val="28"/>
+      <w:szCs w:val="28"/>
+    </w:rPr>
+  </w:style>
+  <w:style w:type="paragraph" w:styleId="ndice" w:customStyle="1">
+    <w:name w:val="Índice"/>
+    <w:basedOn w:val="Normal"/>
+    <w:qFormat/>
+    <w:pPr>
+      <w:suppressLineNumbers/>
+    </w:pPr>
+    <w:rPr>
+      <w:rFonts w:cs="Noto Sans Devanagari"/>
+    </w:rPr>
+  </w:style>
   <w:style w:type="paragraph" w:styleId="ListParagraph">
     <w:name w:val="List Paragraph"/>
     <w:basedOn w:val="Normal"/>
@@ -5177,7 +4949,7 @@
     <w:rsid w:val="00f81ad2"/>
     <w:pPr>
       <w:spacing w:before="0" w:after="160"/>
-      <w:ind w:left="720" w:hanging="0"/>
+      <w:ind w:hanging="0" w:left="720"/>
       <w:contextualSpacing/>
     </w:pPr>
     <w:rPr/>
@@ -5233,7 +5005,7 @@
       <w:suppressAutoHyphens w:val="true"/>
       <w:bidi w:val="0"/>
       <w:spacing w:before="0" w:after="0"/>
-      <w:ind w:right="-1" w:hanging="0"/>
+      <w:ind w:hanging="0" w:right="-1"/>
       <w:jc w:val="both"/>
     </w:pPr>
     <w:rPr>
@@ -5242,30 +5014,30 @@
       <w:kern w:val="0"/>
       <w:sz w:val="22"/>
       <w:szCs w:val="22"/>
-      <w:lang w:eastAsia="es-ES" w:val="es-ES" w:bidi="ar-SA"/>
-    </w:rPr>
-  </w:style>
-  <w:style w:type="paragraph" w:styleId="Text" w:customStyle="1">
+      <w:lang w:val="es-ES" w:eastAsia="es-ES" w:bidi="ar-SA"/>
+    </w:rPr>
+  </w:style>
+  <w:style w:type="paragraph" w:styleId="text" w:customStyle="1">
     <w:name w:val="text"/>
     <w:basedOn w:val="Normal1"/>
     <w:qFormat/>
     <w:rsid w:val="008d6e63"/>
     <w:pPr>
       <w:spacing w:before="0" w:after="100"/>
-      <w:ind w:right="0" w:hanging="0"/>
+      <w:ind w:hanging="0" w:right="0"/>
     </w:pPr>
     <w:rPr>
       <w:rFonts w:ascii="Calibri Light" w:hAnsi="Calibri Light" w:cs="Calibri Light" w:asciiTheme="majorHAnsi" w:cstheme="majorHAnsi" w:hAnsiTheme="majorHAnsi"/>
     </w:rPr>
   </w:style>
-  <w:style w:type="paragraph" w:styleId="Taulaabc" w:customStyle="1">
+  <w:style w:type="paragraph" w:styleId="taulaabc" w:customStyle="1">
     <w:name w:val="taula_abc"/>
     <w:basedOn w:val="Normal"/>
     <w:qFormat/>
     <w:rsid w:val="008d6e63"/>
     <w:pPr>
       <w:spacing w:lineRule="auto" w:line="240" w:before="20" w:after="20"/>
-      <w:ind w:left="341" w:hanging="284"/>
+      <w:ind w:hanging="284" w:left="341"/>
       <w:contextualSpacing/>
     </w:pPr>
     <w:rPr>
@@ -5273,7 +5045,7 @@
       <w:lang w:eastAsia="es-ES_tradnl"/>
     </w:rPr>
   </w:style>
-  <w:style w:type="paragraph" w:styleId="TaulaUD" w:customStyle="1">
+  <w:style w:type="paragraph" w:styleId="taulaUD" w:customStyle="1">
     <w:name w:val="taulaUD"/>
     <w:basedOn w:val="Normal"/>
     <w:qFormat/>
@@ -5309,10 +5081,10 @@
       <w:kern w:val="0"/>
       <w:sz w:val="24"/>
       <w:szCs w:val="24"/>
-      <w:lang w:eastAsia="es-ES" w:val="es-ES" w:bidi="ar-SA"/>
-    </w:rPr>
-  </w:style>
-  <w:style w:type="paragraph" w:styleId="Annotationtext">
+      <w:lang w:val="es-ES" w:eastAsia="es-ES" w:bidi="ar-SA"/>
+    </w:rPr>
+  </w:style>
+  <w:style w:type="paragraph" w:styleId="CommentText">
     <w:name w:val="annotation text"/>
     <w:basedOn w:val="Normal"/>
     <w:link w:val="CommentTextChar"/>
@@ -5329,10 +5101,10 @@
       <w:szCs w:val="20"/>
     </w:rPr>
   </w:style>
-  <w:style w:type="paragraph" w:styleId="Annotationsubject">
+  <w:style w:type="paragraph" w:styleId="annotationsubject">
     <w:name w:val="annotation subject"/>
-    <w:basedOn w:val="Annotationtext"/>
-    <w:next w:val="Annotationtext"/>
+    <w:basedOn w:val="CommentText"/>
+    <w:next w:val="CommentText"/>
     <w:link w:val="CommentSubjectChar"/>
     <w:uiPriority w:val="99"/>
     <w:semiHidden/>
@@ -5363,7 +5135,7 @@
       <w:szCs w:val="18"/>
     </w:rPr>
   </w:style>
-  <w:style w:type="paragraph" w:styleId="Subttulo">
+  <w:style w:type="paragraph" w:styleId="Subtitle">
     <w:name w:val="Subtitle"/>
     <w:basedOn w:val="Normal"/>
     <w:next w:val="Normal"/>
@@ -5374,33 +5146,20 @@
     <w:pPr/>
     <w:rPr>
       <w:rFonts w:eastAsia="" w:eastAsiaTheme="minorEastAsia"/>
-      <w:color w:val="5A5A5A" w:themeColor="text1" w:themeTint="a5"/>
+      <w:color w:themeColor="text1" w:themeTint="a5" w:val="5A5A5A"/>
       <w:spacing w:val="15"/>
     </w:rPr>
   </w:style>
-  <w:style w:type="paragraph" w:styleId="Indexheading">
+  <w:style w:type="paragraph" w:styleId="IndexHeading">
     <w:name w:val="index heading"/>
     <w:basedOn w:val="Ttulo"/>
     <w:qFormat/>
-    <w:pPr>
-      <w:suppressLineNumbers/>
-    </w:pPr>
-    <w:rPr>
-      <w:b/>
-      <w:bCs/>
-      <w:sz w:val="32"/>
-      <w:szCs w:val="32"/>
-    </w:rPr>
-  </w:style>
-  <w:style w:type="paragraph" w:styleId="Ttulodelndice">
-    <w:name w:val="Index Heading"/>
-    <w:basedOn w:val="Ttulo"/>
     <w:pPr/>
     <w:rPr/>
   </w:style>
-  <w:style w:type="paragraph" w:styleId="Ttulodelsumario">
+  <w:style w:type="paragraph" w:styleId="TOCHeading">
     <w:name w:val="TOC Heading"/>
-    <w:basedOn w:val="Ttulo1"/>
+    <w:basedOn w:val="Heading1"/>
     <w:next w:val="Normal"/>
     <w:uiPriority w:val="39"/>
     <w:unhideWhenUsed/>
@@ -5415,21 +5174,21 @@
       <w:shd w:val="clear" w:color="auto" w:fill="BED1F4"/>
       <w:suppressAutoHyphens w:val="false"/>
       <w:spacing w:lineRule="auto" w:line="259" w:before="240" w:afterAutospacing="0" w:after="0"/>
-      <w:ind w:left="357" w:hanging="357"/>
+      <w:ind w:hanging="357" w:left="357"/>
       <w:jc w:val="left"/>
     </w:pPr>
     <w:rPr>
       <w:rFonts w:ascii="Calibri Light" w:hAnsi="Calibri Light" w:eastAsia="" w:cs="" w:asciiTheme="majorHAnsi" w:cstheme="majorBidi" w:eastAsiaTheme="majorEastAsia" w:hAnsiTheme="majorHAnsi"/>
       <w:b w:val="false"/>
       <w:bCs w:val="false"/>
-      <w:color w:val="2E74B5" w:themeColor="accent1" w:themeShade="bf"/>
+      <w:color w:themeColor="accent1" w:themeShade="bf" w:val="2E74B5"/>
       <w:kern w:val="0"/>
       <w:sz w:val="32"/>
       <w:lang w:eastAsia="es-ES"/>
     </w:rPr>
   </w:style>
-  <w:style w:type="paragraph" w:styleId="Sumario1">
-    <w:name w:val="TOC 1"/>
+  <w:style w:type="paragraph" w:styleId="TOC1">
+    <w:name w:val="toc 1"/>
     <w:basedOn w:val="Normal"/>
     <w:next w:val="Normal"/>
     <w:autoRedefine/>
@@ -5452,8 +5211,8 @@
       <w:szCs w:val="20"/>
     </w:rPr>
   </w:style>
-  <w:style w:type="paragraph" w:styleId="Sumario2">
-    <w:name w:val="TOC 2"/>
+  <w:style w:type="paragraph" w:styleId="TOC2">
+    <w:name w:val="toc 2"/>
     <w:basedOn w:val="Normal"/>
     <w:next w:val="Normal"/>
     <w:autoRedefine/>
@@ -5462,7 +5221,7 @@
     <w:rsid w:val="00b342bc"/>
     <w:pPr>
       <w:spacing w:before="0" w:after="0"/>
-      <w:ind w:left="220" w:hanging="0"/>
+      <w:ind w:hanging="0" w:left="220"/>
     </w:pPr>
     <w:rPr>
       <w:rFonts w:cs="Calibri" w:cstheme="minorHAnsi"/>
@@ -5478,8 +5237,15 @@
     <w:pPr/>
     <w:rPr/>
   </w:style>
-  <w:style w:type="paragraph" w:styleId="Cabecera">
-    <w:name w:val="Header"/>
+  <w:style w:type="paragraph" w:styleId="HeaderandFooter">
+    <w:name w:val="Header and Footer"/>
+    <w:basedOn w:val="Normal"/>
+    <w:qFormat/>
+    <w:pPr/>
+    <w:rPr/>
+  </w:style>
+  <w:style w:type="paragraph" w:styleId="Header">
+    <w:name w:val="header"/>
     <w:basedOn w:val="Normal"/>
     <w:link w:val="HeaderChar"/>
     <w:uiPriority w:val="99"/>
@@ -5495,8 +5261,8 @@
     </w:pPr>
     <w:rPr/>
   </w:style>
-  <w:style w:type="paragraph" w:styleId="Piedepgina">
-    <w:name w:val="Footer"/>
+  <w:style w:type="paragraph" w:styleId="Footer">
+    <w:name w:val="footer"/>
     <w:basedOn w:val="Normal"/>
     <w:link w:val="FooterChar"/>
     <w:uiPriority w:val="99"/>
@@ -5528,8 +5294,8 @@
       <w:lang w:eastAsia="es-ES_tradnl"/>
     </w:rPr>
   </w:style>
-  <w:style w:type="paragraph" w:styleId="Sumario3">
-    <w:name w:val="TOC 3"/>
+  <w:style w:type="paragraph" w:styleId="TOC3">
+    <w:name w:val="toc 3"/>
     <w:basedOn w:val="Normal"/>
     <w:next w:val="Normal"/>
     <w:autoRedefine/>
@@ -5538,7 +5304,7 @@
     <w:rsid w:val="00c72a94"/>
     <w:pPr>
       <w:spacing w:before="0" w:after="0"/>
-      <w:ind w:left="440" w:hanging="0"/>
+      <w:ind w:hanging="0" w:left="440"/>
     </w:pPr>
     <w:rPr>
       <w:rFonts w:cs="Calibri" w:cstheme="minorHAnsi"/>
@@ -5548,8 +5314,8 @@
       <w:szCs w:val="20"/>
     </w:rPr>
   </w:style>
-  <w:style w:type="paragraph" w:styleId="Sumario4">
-    <w:name w:val="TOC 4"/>
+  <w:style w:type="paragraph" w:styleId="TOC4">
+    <w:name w:val="toc 4"/>
     <w:basedOn w:val="Normal"/>
     <w:next w:val="Normal"/>
     <w:autoRedefine/>
@@ -5558,7 +5324,7 @@
     <w:rsid w:val="00c72a94"/>
     <w:pPr>
       <w:spacing w:before="0" w:after="0"/>
-      <w:ind w:left="660" w:hanging="0"/>
+      <w:ind w:hanging="0" w:left="660"/>
     </w:pPr>
     <w:rPr>
       <w:rFonts w:cs="Calibri" w:cstheme="minorHAnsi"/>
@@ -5566,8 +5332,8 @@
       <w:szCs w:val="18"/>
     </w:rPr>
   </w:style>
-  <w:style w:type="paragraph" w:styleId="Sumario5">
-    <w:name w:val="TOC 5"/>
+  <w:style w:type="paragraph" w:styleId="TOC5">
+    <w:name w:val="toc 5"/>
     <w:basedOn w:val="Normal"/>
     <w:next w:val="Normal"/>
     <w:autoRedefine/>
@@ -5576,7 +5342,7 @@
     <w:rsid w:val="00c72a94"/>
     <w:pPr>
       <w:spacing w:before="0" w:after="0"/>
-      <w:ind w:left="880" w:hanging="0"/>
+      <w:ind w:hanging="0" w:left="880"/>
     </w:pPr>
     <w:rPr>
       <w:rFonts w:cs="Calibri" w:cstheme="minorHAnsi"/>
@@ -5584,8 +5350,8 @@
       <w:szCs w:val="18"/>
     </w:rPr>
   </w:style>
-  <w:style w:type="paragraph" w:styleId="Sumario6">
-    <w:name w:val="TOC 6"/>
+  <w:style w:type="paragraph" w:styleId="TOC6">
+    <w:name w:val="toc 6"/>
     <w:basedOn w:val="Normal"/>
     <w:next w:val="Normal"/>
     <w:autoRedefine/>
@@ -5594,7 +5360,7 @@
     <w:rsid w:val="00c72a94"/>
     <w:pPr>
       <w:spacing w:before="0" w:after="0"/>
-      <w:ind w:left="1100" w:hanging="0"/>
+      <w:ind w:hanging="0" w:left="1100"/>
     </w:pPr>
     <w:rPr>
       <w:rFonts w:cs="Calibri" w:cstheme="minorHAnsi"/>
@@ -5602,8 +5368,8 @@
       <w:szCs w:val="18"/>
     </w:rPr>
   </w:style>
-  <w:style w:type="paragraph" w:styleId="Sumario7">
-    <w:name w:val="TOC 7"/>
+  <w:style w:type="paragraph" w:styleId="TOC7">
+    <w:name w:val="toc 7"/>
     <w:basedOn w:val="Normal"/>
     <w:next w:val="Normal"/>
     <w:autoRedefine/>
@@ -5612,7 +5378,7 @@
     <w:rsid w:val="00c72a94"/>
     <w:pPr>
       <w:spacing w:before="0" w:after="0"/>
-      <w:ind w:left="1320" w:hanging="0"/>
+      <w:ind w:hanging="0" w:left="1320"/>
     </w:pPr>
     <w:rPr>
       <w:rFonts w:cs="Calibri" w:cstheme="minorHAnsi"/>
@@ -5620,8 +5386,8 @@
       <w:szCs w:val="18"/>
     </w:rPr>
   </w:style>
-  <w:style w:type="paragraph" w:styleId="Sumario8">
-    <w:name w:val="TOC 8"/>
+  <w:style w:type="paragraph" w:styleId="TOC8">
+    <w:name w:val="toc 8"/>
     <w:basedOn w:val="Normal"/>
     <w:next w:val="Normal"/>
     <w:autoRedefine/>
@@ -5630,7 +5396,7 @@
     <w:rsid w:val="00c72a94"/>
     <w:pPr>
       <w:spacing w:before="0" w:after="0"/>
-      <w:ind w:left="1540" w:hanging="0"/>
+      <w:ind w:hanging="0" w:left="1540"/>
     </w:pPr>
     <w:rPr>
       <w:rFonts w:cs="Calibri" w:cstheme="minorHAnsi"/>
@@ -5638,8 +5404,8 @@
       <w:szCs w:val="18"/>
     </w:rPr>
   </w:style>
-  <w:style w:type="paragraph" w:styleId="Sumario9">
-    <w:name w:val="TOC 9"/>
+  <w:style w:type="paragraph" w:styleId="TOC9">
+    <w:name w:val="toc 9"/>
     <w:basedOn w:val="Normal"/>
     <w:next w:val="Normal"/>
     <w:autoRedefine/>
@@ -5648,7 +5414,7 @@
     <w:rsid w:val="00c72a94"/>
     <w:pPr>
       <w:spacing w:before="0" w:after="0"/>
-      <w:ind w:left="1760" w:hanging="0"/>
+      <w:ind w:hanging="0" w:left="1760"/>
     </w:pPr>
     <w:rPr>
       <w:rFonts w:cs="Calibri" w:cstheme="minorHAnsi"/>
@@ -5664,7 +5430,7 @@
     <w:rsid w:val="00a96f6a"/>
     <w:pPr>
       <w:spacing w:lineRule="auto" w:line="240" w:before="0" w:after="0"/>
-      <w:ind w:left="720" w:hanging="0"/>
+      <w:ind w:hanging="0" w:left="720"/>
       <w:jc w:val="left"/>
     </w:pPr>
     <w:rPr>
@@ -5704,7 +5470,7 @@
       <w:textAlignment w:val="baseline"/>
     </w:pPr>
     <w:rPr>
-      <w:rFonts w:eastAsia="SimSun" w:cs="F" w:ascii="Calibri" w:hAnsi="Calibri" w:asciiTheme="minorHAnsi" w:hAnsiTheme="minorHAnsi"/>
+      <w:rFonts w:ascii="Calibri" w:hAnsi="Calibri" w:eastAsia="SimSun" w:cs="F" w:asciiTheme="minorHAnsi" w:hAnsiTheme="minorHAnsi"/>
       <w:color w:val="auto"/>
       <w:kern w:val="2"/>
       <w:sz w:val="22"/>
@@ -5750,8 +5516,8 @@
       <w:lang w:eastAsia="es-ES_tradnl"/>
     </w:rPr>
   </w:style>
-  <w:style w:type="paragraph" w:styleId="FrameContents" w:customStyle="1">
-    <w:name w:val="Frame Contents"/>
+  <w:style w:type="paragraph" w:styleId="FrameContentsuser" w:customStyle="1">
+    <w:name w:val="Frame Contents (user)"/>
     <w:basedOn w:val="Normal"/>
     <w:qFormat/>
     <w:pPr/>
@@ -5779,9 +5545,9 @@
       <w:bCs/>
     </w:rPr>
   </w:style>
-  <w:style w:type="paragraph" w:styleId="Toaheading">
+  <w:style w:type="paragraph" w:styleId="toaheading">
     <w:name w:val="toa heading"/>
-    <w:basedOn w:val="Indexheading"/>
+    <w:basedOn w:val="IndexHeading"/>
     <w:qFormat/>
     <w:pPr/>
     <w:rPr/>
@@ -5797,7 +5563,7 @@
       <w:jc w:val="left"/>
     </w:pPr>
     <w:rPr>
-      <w:rFonts w:eastAsia="Cambria Math" w:cs="Times New Roman" w:ascii="Calibri" w:hAnsi="Calibri" w:asciiTheme="minorHAnsi" w:hAnsiTheme="minorHAnsi"/>
+      <w:rFonts w:ascii="Calibri" w:hAnsi="Calibri" w:eastAsia="Cambria Math" w:cs="Times New Roman" w:asciiTheme="minorHAnsi" w:hAnsiTheme="minorHAnsi"/>
       <w:color w:val="auto"/>
       <w:kern w:val="0"/>
       <w:sz w:val="22"/>
@@ -5816,7 +5582,7 @@
       <w:rFonts w:ascii="Calibri" w:hAnsi="Calibri"/>
     </w:rPr>
   </w:style>
-  <w:style w:type="paragraph" w:styleId="Western1" w:customStyle="1">
+  <w:style w:type="paragraph" w:styleId="western1" w:customStyle="1">
     <w:name w:val="western1"/>
     <w:basedOn w:val="Normal"/>
     <w:qFormat/>
@@ -5825,6 +5591,29 @@
     </w:pPr>
     <w:rPr>
       <w:rFonts w:cs="Arial"/>
+    </w:rPr>
+  </w:style>
+  <w:style w:type="paragraph" w:styleId="TableContents">
+    <w:name w:val="Table Contents"/>
+    <w:basedOn w:val="Normal"/>
+    <w:qFormat/>
+    <w:pPr>
+      <w:widowControl w:val="false"/>
+      <w:suppressLineNumbers/>
+    </w:pPr>
+    <w:rPr/>
+  </w:style>
+  <w:style w:type="paragraph" w:styleId="TableHeading">
+    <w:name w:val="Table Heading"/>
+    <w:basedOn w:val="TableContents"/>
+    <w:qFormat/>
+    <w:pPr>
+      <w:suppressLineNumbers/>
+      <w:jc w:val="center"/>
+    </w:pPr>
+    <w:rPr>
+      <w:b/>
+      <w:bCs/>
     </w:rPr>
   </w:style>
   <w:style w:type="numbering" w:styleId="NoList" w:default="1">
@@ -5868,161 +5657,97 @@
 </file>
 
 <file path=word/theme/theme1.xml><?xml version="1.0" encoding="utf-8"?>
-<a:theme xmlns:a="http://schemas.openxmlformats.org/drawingml/2006/main" name="Tema de Office">
+<a:theme xmlns:a="http://schemas.openxmlformats.org/drawingml/2006/main" xmlns:r="http://schemas.openxmlformats.org/officeDocument/2006/relationships" name="Tema de Office">
   <a:themeElements>
     <a:clrScheme name="Office">
       <a:dk1>
-        <a:sysClr val="windowText" lastClr="000000"/>
+        <a:srgbClr val="000000"/>
       </a:dk1>
       <a:lt1>
-        <a:sysClr val="window" lastClr="FFFFFF"/>
+        <a:srgbClr val="ffffff"/>
       </a:lt1>
       <a:dk2>
-        <a:srgbClr val="44546A"/>
+        <a:srgbClr val="44546a"/>
       </a:dk2>
       <a:lt2>
-        <a:srgbClr val="E7E6E6"/>
+        <a:srgbClr val="e7e6e6"/>
       </a:lt2>
       <a:accent1>
-        <a:srgbClr val="5B9BD5"/>
+        <a:srgbClr val="5b9bd5"/>
       </a:accent1>
       <a:accent2>
-        <a:srgbClr val="ED7D31"/>
+        <a:srgbClr val="ed7d31"/>
       </a:accent2>
       <a:accent3>
-        <a:srgbClr val="A5A5A5"/>
+        <a:srgbClr val="a5a5a5"/>
       </a:accent3>
       <a:accent4>
-        <a:srgbClr val="FFC000"/>
+        <a:srgbClr val="ffc000"/>
       </a:accent4>
       <a:accent5>
-        <a:srgbClr val="4472C4"/>
+        <a:srgbClr val="4472c4"/>
       </a:accent5>
       <a:accent6>
-        <a:srgbClr val="70AD47"/>
+        <a:srgbClr val="70ad47"/>
       </a:accent6>
       <a:hlink>
-        <a:srgbClr val="0563C1"/>
+        <a:srgbClr val="0563c1"/>
       </a:hlink>
       <a:folHlink>
-        <a:srgbClr val="954F72"/>
+        <a:srgbClr val="954f72"/>
       </a:folHlink>
     </a:clrScheme>
     <a:fontScheme name="Office">
       <a:majorFont>
-        <a:latin typeface="Calibri Light"/>
+        <a:latin typeface="Calibri Light" pitchFamily="0" charset="1"/>
         <a:ea typeface=""/>
         <a:cs typeface=""/>
-        <a:font script="Jpan" typeface="游ゴシック Light"/>
-        <a:font script="Hang" typeface="맑은 고딕"/>
-        <a:font script="Hans" typeface="等线 Light"/>
-        <a:font script="Hant" typeface="新細明體"/>
-        <a:font script="Arab" typeface="Times New Roman"/>
-        <a:font script="Hebr" typeface="Times New Roman"/>
-        <a:font script="Thai" typeface="Angsana New"/>
-        <a:font script="Ethi" typeface="Nyala"/>
-        <a:font script="Beng" typeface="Vrinda"/>
-        <a:font script="Gujr" typeface="Shruti"/>
-        <a:font script="Khmr" typeface="MoolBoran"/>
-        <a:font script="Knda" typeface="Tunga"/>
-        <a:font script="Guru" typeface="Raavi"/>
-        <a:font script="Cans" typeface="Euphemia"/>
-        <a:font script="Cher" typeface="Plantagenet Cherokee"/>
-        <a:font script="Yiii" typeface="Microsoft Yi Baiti"/>
-        <a:font script="Tibt" typeface="Microsoft Himalaya"/>
-        <a:font script="Thaa" typeface="MV Boli"/>
-        <a:font script="Deva" typeface="Mangal"/>
-        <a:font script="Telu" typeface="Gautami"/>
-        <a:font script="Taml" typeface="Latha"/>
-        <a:font script="Syrc" typeface="Estrangelo Edessa"/>
-        <a:font script="Orya" typeface="Kalinga"/>
-        <a:font script="Mlym" typeface="Kartika"/>
-        <a:font script="Laoo" typeface="DokChampa"/>
-        <a:font script="Sinh" typeface="Iskoola Pota"/>
-        <a:font script="Mong" typeface="Mongolian Baiti"/>
-        <a:font script="Viet" typeface="Times New Roman"/>
-        <a:font script="Uigh" typeface="Microsoft Uighur"/>
-        <a:font script="Geor" typeface="Sylfaen"/>
       </a:majorFont>
       <a:minorFont>
-        <a:latin typeface="Calibri"/>
+        <a:latin typeface="Calibri" pitchFamily="0" charset="1"/>
         <a:ea typeface=""/>
         <a:cs typeface=""/>
-        <a:font script="Jpan" typeface="游明朝"/>
-        <a:font script="Hang" typeface="맑은 고딕"/>
-        <a:font script="Hans" typeface="等线"/>
-        <a:font script="Hant" typeface="新細明體"/>
-        <a:font script="Arab" typeface="Arial"/>
-        <a:font script="Hebr" typeface="Arial"/>
-        <a:font script="Thai" typeface="Cordia New"/>
-        <a:font script="Ethi" typeface="Nyala"/>
-        <a:font script="Beng" typeface="Vrinda"/>
-        <a:font script="Gujr" typeface="Shruti"/>
-        <a:font script="Khmr" typeface="DaunPenh"/>
-        <a:font script="Knda" typeface="Tunga"/>
-        <a:font script="Guru" typeface="Raavi"/>
-        <a:font script="Cans" typeface="Euphemia"/>
-        <a:font script="Cher" typeface="Plantagenet Cherokee"/>
-        <a:font script="Yiii" typeface="Microsoft Yi Baiti"/>
-        <a:font script="Tibt" typeface="Microsoft Himalaya"/>
-        <a:font script="Thaa" typeface="MV Boli"/>
-        <a:font script="Deva" typeface="Mangal"/>
-        <a:font script="Telu" typeface="Gautami"/>
-        <a:font script="Taml" typeface="Latha"/>
-        <a:font script="Syrc" typeface="Estrangelo Edessa"/>
-        <a:font script="Orya" typeface="Kalinga"/>
-        <a:font script="Mlym" typeface="Kartika"/>
-        <a:font script="Laoo" typeface="DokChampa"/>
-        <a:font script="Sinh" typeface="Iskoola Pota"/>
-        <a:font script="Mong" typeface="Mongolian Baiti"/>
-        <a:font script="Viet" typeface="Arial"/>
-        <a:font script="Uigh" typeface="Microsoft Uighur"/>
-        <a:font script="Geor" typeface="Sylfaen"/>
       </a:minorFont>
     </a:fontScheme>
-    <a:fmtScheme name="Office">
+    <a:fmtScheme>
       <a:fillStyleLst>
         <a:solidFill>
           <a:schemeClr val="phClr"/>
         </a:solidFill>
-        <a:gradFill rotWithShape="1">
+        <a:gradFill>
           <a:gsLst>
             <a:gs pos="0">
               <a:schemeClr val="phClr">
                 <a:lumMod val="110000"/>
-                <a:satMod val="105000"/>
                 <a:tint val="67000"/>
               </a:schemeClr>
             </a:gs>
             <a:gs pos="50000">
               <a:schemeClr val="phClr">
                 <a:lumMod val="105000"/>
-                <a:satMod val="103000"/>
                 <a:tint val="73000"/>
               </a:schemeClr>
             </a:gs>
             <a:gs pos="100000">
               <a:schemeClr val="phClr">
                 <a:lumMod val="105000"/>
-                <a:satMod val="109000"/>
                 <a:tint val="81000"/>
               </a:schemeClr>
             </a:gs>
           </a:gsLst>
           <a:lin ang="5400000" scaled="0"/>
+          <a:tileRect l="0" t="0" r="0" b="0"/>
         </a:gradFill>
-        <a:gradFill rotWithShape="1">
+        <a:gradFill>
           <a:gsLst>
             <a:gs pos="0">
               <a:schemeClr val="phClr">
-                <a:satMod val="103000"/>
                 <a:lumMod val="102000"/>
                 <a:tint val="94000"/>
               </a:schemeClr>
             </a:gs>
             <a:gs pos="50000">
               <a:schemeClr val="phClr">
-                <a:satMod val="110000"/>
                 <a:lumMod val="100000"/>
                 <a:shade val="100000"/>
               </a:schemeClr>
@@ -6030,33 +5755,24 @@
             <a:gs pos="100000">
               <a:schemeClr val="phClr">
                 <a:lumMod val="99000"/>
-                <a:satMod val="120000"/>
                 <a:shade val="78000"/>
               </a:schemeClr>
             </a:gs>
           </a:gsLst>
           <a:lin ang="5400000" scaled="0"/>
+          <a:tileRect l="0" t="0" r="0" b="0"/>
         </a:gradFill>
       </a:fillStyleLst>
       <a:lnStyleLst>
         <a:ln w="6350" cap="flat" cmpd="sng" algn="ctr">
-          <a:solidFill>
-            <a:schemeClr val="phClr"/>
-          </a:solidFill>
           <a:prstDash val="solid"/>
           <a:miter lim="800000"/>
         </a:ln>
         <a:ln w="12700" cap="flat" cmpd="sng" algn="ctr">
-          <a:solidFill>
-            <a:schemeClr val="phClr"/>
-          </a:solidFill>
           <a:prstDash val="solid"/>
           <a:miter lim="800000"/>
         </a:ln>
         <a:ln w="19050" cap="flat" cmpd="sng" algn="ctr">
-          <a:solidFill>
-            <a:schemeClr val="phClr"/>
-          </a:solidFill>
           <a:prstDash val="solid"/>
           <a:miter lim="800000"/>
         </a:ln>
@@ -6069,13 +5785,7 @@
           <a:effectLst/>
         </a:effectStyle>
         <a:effectStyle>
-          <a:effectLst>
-            <a:outerShdw blurRad="57150" dist="19050" dir="5400000" algn="ctr" rotWithShape="0">
-              <a:srgbClr val="000000">
-                <a:alpha val="63000"/>
-              </a:srgbClr>
-            </a:outerShdw>
-          </a:effectLst>
+          <a:effectLst/>
         </a:effectStyle>
       </a:effectStyleLst>
       <a:bgFillStyleLst>
@@ -6085,15 +5795,13 @@
         <a:solidFill>
           <a:schemeClr val="phClr">
             <a:tint val="95000"/>
-            <a:satMod val="170000"/>
           </a:schemeClr>
         </a:solidFill>
-        <a:gradFill rotWithShape="1">
+        <a:gradFill>
           <a:gsLst>
             <a:gs pos="0">
               <a:schemeClr val="phClr">
                 <a:tint val="93000"/>
-                <a:satMod val="150000"/>
                 <a:shade val="98000"/>
                 <a:lumMod val="102000"/>
               </a:schemeClr>
@@ -6101,7 +5809,6 @@
             <a:gs pos="50000">
               <a:schemeClr val="phClr">
                 <a:tint val="98000"/>
-                <a:satMod val="130000"/>
                 <a:shade val="90000"/>
                 <a:lumMod val="103000"/>
               </a:schemeClr>
@@ -6109,22 +5816,15 @@
             <a:gs pos="100000">
               <a:schemeClr val="phClr">
                 <a:shade val="63000"/>
-                <a:satMod val="120000"/>
               </a:schemeClr>
             </a:gs>
           </a:gsLst>
           <a:lin ang="5400000" scaled="0"/>
+          <a:tileRect l="0" t="0" r="0" b="0"/>
         </a:gradFill>
       </a:bgFillStyleLst>
     </a:fmtScheme>
   </a:themeElements>
-  <a:objectDefaults/>
-  <a:extraClrSchemeLst/>
-  <a:extLst>
-    <a:ext uri="{05A4C25C-085E-4340-85A3-A5531E510DB2}">
-      <thm15:themeFamily xmlns:thm15="http://schemas.microsoft.com/office/thememl/2012/main" name="Office Theme" id="{62F939B6-93AF-4DB8-9C6B-D6C7DFDC589F}" vid="{4A3C46E8-61CC-4603-A589-7422A47A8E4A}"/>
-    </a:ext>
-  </a:extLst>
 </a:theme>
 </file>
 

</xml_diff>